<commit_message>
Ampliada memoria (falta analisis y comparacion)
</commit_message>
<xml_diff>
--- a/Memoria.docx
+++ b/Memoria.docx
@@ -75,203 +75,7 @@
           <w:r>
             <w:rPr>
               <w:noProof/>
-            </w:rPr>
-            <mc:AlternateContent>
-              <mc:Choice Requires="wps">
-                <w:drawing>
-                  <wp:anchor distT="0" distB="0" distL="114300" distR="114300" simplePos="0" relativeHeight="251662336" behindDoc="0" locked="0" layoutInCell="1" allowOverlap="1">
-                    <wp:simplePos x="0" y="0"/>
-                    <mc:AlternateContent>
-                      <mc:Choice Requires="wp14">
-                        <wp:positionH relativeFrom="page">
-                          <wp14:pctPosHOffset>15000</wp14:pctPosHOffset>
-                        </wp:positionH>
-                      </mc:Choice>
-                      <mc:Fallback>
-                        <wp:positionH relativeFrom="page">
-                          <wp:posOffset>1133475</wp:posOffset>
-                        </wp:positionH>
-                      </mc:Fallback>
-                    </mc:AlternateContent>
-                    <mc:AlternateContent>
-                      <mc:Choice Requires="wp14">
-                        <wp:positionV relativeFrom="page">
-                          <wp14:pctPosVOffset>9100</wp14:pctPosVOffset>
-                        </wp:positionV>
-                      </mc:Choice>
-                      <mc:Fallback>
-                        <wp:positionV relativeFrom="page">
-                          <wp:posOffset>972820</wp:posOffset>
-                        </wp:positionV>
-                      </mc:Fallback>
-                    </mc:AlternateContent>
-                    <wp:extent cx="3660775" cy="3651250"/>
-                    <wp:effectExtent l="0" t="0" r="10160" b="7620"/>
-                    <wp:wrapSquare wrapText="bothSides"/>
-                    <wp:docPr id="111" name="Cuadro de texto 111"/>
-                    <wp:cNvGraphicFramePr/>
-                    <a:graphic xmlns:a="http://schemas.openxmlformats.org/drawingml/2006/main">
-                      <a:graphicData uri="http://schemas.microsoft.com/office/word/2010/wordprocessingShape">
-                        <wps:wsp>
-                          <wps:cNvSpPr txBox="1"/>
-                          <wps:spPr>
-                            <a:xfrm>
-                              <a:off x="0" y="0"/>
-                              <a:ext cx="3660775" cy="3651250"/>
-                            </a:xfrm>
-                            <a:prstGeom prst="rect">
-                              <a:avLst/>
-                            </a:prstGeom>
-                            <a:noFill/>
-                            <a:ln w="6350">
-                              <a:noFill/>
-                            </a:ln>
-                            <a:effectLst/>
-                          </wps:spPr>
-                          <wps:style>
-                            <a:lnRef idx="0">
-                              <a:schemeClr val="accent1"/>
-                            </a:lnRef>
-                            <a:fillRef idx="0">
-                              <a:schemeClr val="accent1"/>
-                            </a:fillRef>
-                            <a:effectRef idx="0">
-                              <a:schemeClr val="accent1"/>
-                            </a:effectRef>
-                            <a:fontRef idx="minor">
-                              <a:schemeClr val="dk1"/>
-                            </a:fontRef>
-                          </wps:style>
-                          <wps:txbx>
-                            <w:txbxContent>
-                              <w:sdt>
-                                <w:sdtPr>
-                                  <w:rPr>
-                                    <w:caps/>
-                                    <w:color w:val="252525" w:themeColor="text2" w:themeShade="BF"/>
-                                    <w:sz w:val="40"/>
-                                    <w:szCs w:val="40"/>
-                                  </w:rPr>
-                                  <w:alias w:val="Fecha de publicación"/>
-                                  <w:tag w:val=""/>
-                                  <w:id w:val="400952559"/>
-                                  <w:showingPlcHdr/>
-                                  <w:dataBinding w:prefixMappings="xmlns:ns0='http://schemas.microsoft.com/office/2006/coverPageProps' " w:xpath="/ns0:CoverPageProperties[1]/ns0:PublishDate[1]" w:storeItemID="{55AF091B-3C7A-41E3-B477-F2FDAA23CFDA}"/>
-                                  <w:date>
-                                    <w:dateFormat w:val="d 'de' MMMM 'de' yyyy"/>
-                                    <w:lid w:val="es-ES"/>
-                                    <w:storeMappedDataAs w:val="dateTime"/>
-                                    <w:calendar w:val="gregorian"/>
-                                  </w:date>
-                                </w:sdtPr>
-                                <w:sdtContent>
-                                  <w:p>
-                                    <w:pPr>
-                                      <w:pStyle w:val="Sinespaciado"/>
-                                      <w:jc w:val="right"/>
-                                      <w:rPr>
-                                        <w:caps/>
-                                        <w:color w:val="252525" w:themeColor="text2" w:themeShade="BF"/>
-                                        <w:sz w:val="40"/>
-                                        <w:szCs w:val="40"/>
-                                      </w:rPr>
-                                    </w:pPr>
-                                    <w:r>
-                                      <w:rPr>
-                                        <w:caps/>
-                                        <w:color w:val="252525" w:themeColor="text2" w:themeShade="BF"/>
-                                        <w:sz w:val="40"/>
-                                        <w:szCs w:val="40"/>
-                                      </w:rPr>
-                                      <w:t>[Fecha]</w:t>
-                                    </w:r>
-                                  </w:p>
-                                </w:sdtContent>
-                              </w:sdt>
-                            </w:txbxContent>
-                          </wps:txbx>
-                          <wps:bodyPr rot="0" spcFirstLastPara="0" vertOverflow="overflow" horzOverflow="overflow" vert="horz" wrap="square" lIns="0" tIns="0" rIns="0" bIns="0" numCol="1" spcCol="0" rtlCol="0" fromWordArt="0" anchor="b" anchorCtr="0" forceAA="0" compatLnSpc="1">
-                            <a:prstTxWarp prst="textNoShape">
-                              <a:avLst/>
-                            </a:prstTxWarp>
-                            <a:spAutoFit/>
-                          </wps:bodyPr>
-                        </wps:wsp>
-                      </a:graphicData>
-                    </a:graphic>
-                    <wp14:sizeRelH relativeFrom="page">
-                      <wp14:pctWidth>73400</wp14:pctWidth>
-                    </wp14:sizeRelH>
-                    <wp14:sizeRelV relativeFrom="page">
-                      <wp14:pctHeight>36300</wp14:pctHeight>
-                    </wp14:sizeRelV>
-                  </wp:anchor>
-                </w:drawing>
-              </mc:Choice>
-              <mc:Fallback>
-                <w:pict>
-                  <v:shapetype id="_x0000_t202" coordsize="21600,21600" o:spt="202" path="m,l,21600r21600,l21600,xe">
-                    <v:stroke joinstyle="miter"/>
-                    <v:path gradientshapeok="t" o:connecttype="rect"/>
-                  </v:shapetype>
-                  <v:shape id="Cuadro de texto 111" o:spid="_x0000_s1026" type="#_x0000_t202" style="position:absolute;margin-left:0;margin-top:0;width:288.25pt;height:287.5pt;z-index:251662336;visibility:visible;mso-wrap-style:square;mso-width-percent:734;mso-height-percent:363;mso-left-percent:150;mso-top-percent:91;mso-wrap-distance-left:9pt;mso-wrap-distance-top:0;mso-wrap-distance-right:9pt;mso-wrap-distance-bottom:0;mso-position-horizontal-relative:page;mso-position-vertical-relative:page;mso-width-percent:734;mso-height-percent:363;mso-left-percent:150;mso-top-percent:91;mso-width-relative:page;mso-height-relative:page;v-text-anchor:bottom" o:gfxdata="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" filled="f" stroked="f" strokeweight=".5pt">
-                    <v:textbox style="mso-fit-shape-to-text:t" inset="0,0,0,0">
-                      <w:txbxContent>
-                        <w:sdt>
-                          <w:sdtPr>
-                            <w:rPr>
-                              <w:caps/>
-                              <w:color w:val="252525" w:themeColor="text2" w:themeShade="BF"/>
-                              <w:sz w:val="40"/>
-                              <w:szCs w:val="40"/>
-                            </w:rPr>
-                            <w:alias w:val="Fecha de publicación"/>
-                            <w:tag w:val=""/>
-                            <w:id w:val="400952559"/>
-                            <w:showingPlcHdr/>
-                            <w:dataBinding w:prefixMappings="xmlns:ns0='http://schemas.microsoft.com/office/2006/coverPageProps' " w:xpath="/ns0:CoverPageProperties[1]/ns0:PublishDate[1]" w:storeItemID="{55AF091B-3C7A-41E3-B477-F2FDAA23CFDA}"/>
-                            <w:date>
-                              <w:dateFormat w:val="d 'de' MMMM 'de' yyyy"/>
-                              <w:lid w:val="es-ES"/>
-                              <w:storeMappedDataAs w:val="dateTime"/>
-                              <w:calendar w:val="gregorian"/>
-                            </w:date>
-                          </w:sdtPr>
-                          <w:sdtContent>
-                            <w:p>
-                              <w:pPr>
-                                <w:pStyle w:val="Sinespaciado"/>
-                                <w:jc w:val="right"/>
-                                <w:rPr>
-                                  <w:caps/>
-                                  <w:color w:val="252525" w:themeColor="text2" w:themeShade="BF"/>
-                                  <w:sz w:val="40"/>
-                                  <w:szCs w:val="40"/>
-                                </w:rPr>
-                              </w:pPr>
-                              <w:r>
-                                <w:rPr>
-                                  <w:caps/>
-                                  <w:color w:val="252525" w:themeColor="text2" w:themeShade="BF"/>
-                                  <w:sz w:val="40"/>
-                                  <w:szCs w:val="40"/>
-                                </w:rPr>
-                                <w:t>[Fecha]</w:t>
-                              </w:r>
-                            </w:p>
-                          </w:sdtContent>
-                        </w:sdt>
-                      </w:txbxContent>
-                    </v:textbox>
-                    <w10:wrap type="square" anchorx="page" anchory="page"/>
-                  </v:shape>
-                </w:pict>
-              </mc:Fallback>
-            </mc:AlternateContent>
-          </w:r>
-          <w:r>
-            <w:rPr>
-              <w:noProof/>
+              <w:lang w:eastAsia="es-ES"/>
             </w:rPr>
             <mc:AlternateContent>
               <mc:Choice Requires="wps">
@@ -344,7 +148,6 @@
                               <w:sdt>
                                 <w:sdtPr>
                                   <w:rPr>
-                                    <w:rStyle w:val="Ttulo"/>
                                     <w:rFonts w:ascii="Calibri" w:hAnsi="Calibri" w:cs="Calibri"/>
                                     <w:color w:val="595959"/>
                                     <w:sz w:val="28"/>
@@ -356,6 +159,7 @@
                                   <w:dataBinding w:prefixMappings="xmlns:ns0='http://purl.org/dc/elements/1.1/' xmlns:ns1='http://schemas.openxmlformats.org/package/2006/metadata/core-properties' " w:xpath="/ns1:coreProperties[1]/ns0:creator[1]" w:storeItemID="{6C3C8BC8-F283-45AE-878A-BAB7291924A1}"/>
                                   <w:text/>
                                 </w:sdtPr>
+                                <w:sdtEndPr/>
                                 <w:sdtContent>
                                   <w:p>
                                     <w:pPr>
@@ -370,33 +174,12 @@
                                     </w:pPr>
                                     <w:r>
                                       <w:rPr>
-                                        <w:rStyle w:val="Ttulo"/>
                                         <w:rFonts w:ascii="Calibri" w:hAnsi="Calibri" w:cs="Calibri"/>
                                         <w:color w:val="595959"/>
                                         <w:sz w:val="28"/>
                                         <w:szCs w:val="28"/>
                                       </w:rPr>
-                                      <w:t>Luis Bu</w:t>
-                                    </w:r>
-                                    <w:r>
-                                      <w:rPr>
-                                        <w:rStyle w:val="Ttulo"/>
-                                        <w:rFonts w:ascii="Calibri" w:hAnsi="Calibri" w:cs="Calibri"/>
-                                        <w:color w:val="595959"/>
-                                        <w:sz w:val="28"/>
-                                        <w:szCs w:val="28"/>
-                                      </w:rPr>
-                                      <w:t>ceta Ojeda -- 100303573 | Adriá</w:t>
-                                    </w:r>
-                                    <w:r>
-                                      <w:rPr>
-                                        <w:rStyle w:val="Ttulo"/>
-                                        <w:rFonts w:ascii="Calibri" w:hAnsi="Calibri" w:cs="Calibri"/>
-                                        <w:color w:val="595959"/>
-                                        <w:sz w:val="28"/>
-                                        <w:szCs w:val="28"/>
-                                      </w:rPr>
-                                      <w:t xml:space="preserve">n Rodríguez Grillo -- 100316457 </w:t>
+                                      <w:t>Luis Buceta Ojeda -- 100303573 | Adrián Rodríguez Grillo -- 100316457</w:t>
                                     </w:r>
                                   </w:p>
                                 </w:sdtContent>
@@ -426,6 +209,7 @@
                                     <w:dataBinding w:prefixMappings="xmlns:ns0='http://schemas.openxmlformats.org/officeDocument/2006/extended-properties' " w:xpath="/ns0:Properties[1]/ns0:Company[1]" w:storeItemID="{6668398D-A668-4E3E-A5EB-62B293D839F1}"/>
                                     <w:text/>
                                   </w:sdtPr>
+                                  <w:sdtEndPr/>
                                   <w:sdtContent>
                                     <w:r>
                                       <w:rPr>
@@ -464,6 +248,7 @@
                                     <w:dataBinding w:prefixMappings="xmlns:ns0='http://schemas.microsoft.com/office/2006/coverPageProps' " w:xpath="/ns0:CoverPageProperties[1]/ns0:CompanyAddress[1]" w:storeItemID="{55AF091B-3C7A-41E3-B477-F2FDAA23CFDA}"/>
                                     <w:text/>
                                   </w:sdtPr>
+                                  <w:sdtEndPr/>
                                   <w:sdtContent>
                                     <w:r>
                                       <w:rPr>
@@ -506,13 +291,16 @@
               </mc:Choice>
               <mc:Fallback>
                 <w:pict>
-                  <v:shape id="Cuadro de texto 112" o:spid="_x0000_s1027" type="#_x0000_t202" style="position:absolute;margin-left:0;margin-top:0;width:453pt;height:51.4pt;z-index:251661312;visibility:visible;mso-wrap-style:square;mso-width-percent:734;mso-height-percent:80;mso-left-percent:150;mso-top-percent:837;mso-wrap-distance-left:9pt;mso-wrap-distance-top:0;mso-wrap-distance-right:9pt;mso-wrap-distance-bottom:0;mso-position-horizontal-relative:page;mso-position-vertical-relative:page;mso-width-percent:734;mso-height-percent:80;mso-left-percent:150;mso-top-percent:837;mso-width-relative:page;mso-height-relative:page;v-text-anchor:bottom" o:gfxdata="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" filled="f" stroked="f" strokeweight=".5pt">
+                  <v:shapetype id="_x0000_t202" coordsize="21600,21600" o:spt="202" path="m,l,21600r21600,l21600,xe">
+                    <v:stroke joinstyle="miter"/>
+                    <v:path gradientshapeok="t" o:connecttype="rect"/>
+                  </v:shapetype>
+                  <v:shape id="Cuadro de texto 112" o:spid="_x0000_s1026" type="#_x0000_t202" style="position:absolute;margin-left:0;margin-top:0;width:453pt;height:51.4pt;z-index:251661312;visibility:visible;mso-wrap-style:square;mso-width-percent:734;mso-height-percent:80;mso-left-percent:150;mso-top-percent:837;mso-wrap-distance-left:9pt;mso-wrap-distance-top:0;mso-wrap-distance-right:9pt;mso-wrap-distance-bottom:0;mso-position-horizontal-relative:page;mso-position-vertical-relative:page;mso-width-percent:734;mso-height-percent:80;mso-left-percent:150;mso-top-percent:837;mso-width-relative:page;mso-height-relative:page;v-text-anchor:bottom" o:gfxdata="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" filled="f" stroked="f" strokeweight=".5pt">
                     <v:textbox inset="0,0,0,0">
                       <w:txbxContent>
                         <w:sdt>
                           <w:sdtPr>
                             <w:rPr>
-                              <w:rStyle w:val="Ttulo"/>
                               <w:rFonts w:ascii="Calibri" w:hAnsi="Calibri" w:cs="Calibri"/>
                               <w:color w:val="595959"/>
                               <w:sz w:val="28"/>
@@ -524,6 +312,7 @@
                             <w:dataBinding w:prefixMappings="xmlns:ns0='http://purl.org/dc/elements/1.1/' xmlns:ns1='http://schemas.openxmlformats.org/package/2006/metadata/core-properties' " w:xpath="/ns1:coreProperties[1]/ns0:creator[1]" w:storeItemID="{6C3C8BC8-F283-45AE-878A-BAB7291924A1}"/>
                             <w:text/>
                           </w:sdtPr>
+                          <w:sdtEndPr/>
                           <w:sdtContent>
                             <w:p>
                               <w:pPr>
@@ -538,33 +327,12 @@
                               </w:pPr>
                               <w:r>
                                 <w:rPr>
-                                  <w:rStyle w:val="Ttulo"/>
                                   <w:rFonts w:ascii="Calibri" w:hAnsi="Calibri" w:cs="Calibri"/>
                                   <w:color w:val="595959"/>
                                   <w:sz w:val="28"/>
                                   <w:szCs w:val="28"/>
                                 </w:rPr>
-                                <w:t>Luis Bu</w:t>
-                              </w:r>
-                              <w:r>
-                                <w:rPr>
-                                  <w:rStyle w:val="Ttulo"/>
-                                  <w:rFonts w:ascii="Calibri" w:hAnsi="Calibri" w:cs="Calibri"/>
-                                  <w:color w:val="595959"/>
-                                  <w:sz w:val="28"/>
-                                  <w:szCs w:val="28"/>
-                                </w:rPr>
-                                <w:t>ceta Ojeda -- 100303573 | Adriá</w:t>
-                              </w:r>
-                              <w:r>
-                                <w:rPr>
-                                  <w:rStyle w:val="Ttulo"/>
-                                  <w:rFonts w:ascii="Calibri" w:hAnsi="Calibri" w:cs="Calibri"/>
-                                  <w:color w:val="595959"/>
-                                  <w:sz w:val="28"/>
-                                  <w:szCs w:val="28"/>
-                                </w:rPr>
-                                <w:t xml:space="preserve">n Rodríguez Grillo -- 100316457 </w:t>
+                                <w:t>Luis Buceta Ojeda -- 100303573 | Adrián Rodríguez Grillo -- 100316457</w:t>
                               </w:r>
                             </w:p>
                           </w:sdtContent>
@@ -594,6 +362,7 @@
                               <w:dataBinding w:prefixMappings="xmlns:ns0='http://schemas.openxmlformats.org/officeDocument/2006/extended-properties' " w:xpath="/ns0:Properties[1]/ns0:Company[1]" w:storeItemID="{6668398D-A668-4E3E-A5EB-62B293D839F1}"/>
                               <w:text/>
                             </w:sdtPr>
+                            <w:sdtEndPr/>
                             <w:sdtContent>
                               <w:r>
                                 <w:rPr>
@@ -632,6 +401,7 @@
                               <w:dataBinding w:prefixMappings="xmlns:ns0='http://schemas.microsoft.com/office/2006/coverPageProps' " w:xpath="/ns0:CoverPageProperties[1]/ns0:CompanyAddress[1]" w:storeItemID="{55AF091B-3C7A-41E3-B477-F2FDAA23CFDA}"/>
                               <w:text/>
                             </w:sdtPr>
+                            <w:sdtEndPr/>
                             <w:sdtContent>
                               <w:r>
                                 <w:rPr>
@@ -663,6 +433,7 @@
           <w:r>
             <w:rPr>
               <w:noProof/>
+              <w:lang w:eastAsia="es-ES"/>
             </w:rPr>
             <mc:AlternateContent>
               <mc:Choice Requires="wps">
@@ -757,6 +528,7 @@
                                     <w:dataBinding w:prefixMappings="xmlns:ns0='http://purl.org/dc/elements/1.1/' xmlns:ns1='http://schemas.openxmlformats.org/package/2006/metadata/core-properties' " w:xpath="/ns1:coreProperties[1]/ns0:title[1]" w:storeItemID="{6C3C8BC8-F283-45AE-878A-BAB7291924A1}"/>
                                     <w:text w:multiLine="1"/>
                                   </w:sdtPr>
+                                  <w:sdtEndPr/>
                                   <w:sdtContent>
                                     <w:r>
                                       <w:rPr>
@@ -784,6 +556,7 @@
                                   <w:dataBinding w:prefixMappings="xmlns:ns0='http://purl.org/dc/elements/1.1/' xmlns:ns1='http://schemas.openxmlformats.org/package/2006/metadata/core-properties' " w:xpath="/ns1:coreProperties[1]/ns0:subject[1]" w:storeItemID="{6C3C8BC8-F283-45AE-878A-BAB7291924A1}"/>
                                   <w:text/>
                                 </w:sdtPr>
+                                <w:sdtEndPr/>
                                 <w:sdtContent>
                                   <w:p>
                                     <w:pPr>
@@ -830,7 +603,7 @@
               </mc:Choice>
               <mc:Fallback>
                 <w:pict>
-                  <v:shape id="Cuadro de texto 113" o:spid="_x0000_s1028" type="#_x0000_t202" style="position:absolute;margin-left:0;margin-top:0;width:453pt;height:41.4pt;z-index:251660288;visibility:visible;mso-wrap-style:square;mso-width-percent:734;mso-height-percent:363;mso-left-percent:150;mso-top-percent:455;mso-wrap-distance-left:9pt;mso-wrap-distance-top:0;mso-wrap-distance-right:9pt;mso-wrap-distance-bottom:0;mso-position-horizontal-relative:page;mso-position-vertical-relative:page;mso-width-percent:734;mso-height-percent:363;mso-left-percent:150;mso-top-percent:455;mso-width-relative:page;mso-height-relative:page;v-text-anchor:bottom" o:gfxdata="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" filled="f" stroked="f" strokeweight=".5pt">
+                  <v:shape id="Cuadro de texto 113" o:spid="_x0000_s1027" type="#_x0000_t202" style="position:absolute;margin-left:0;margin-top:0;width:453pt;height:41.4pt;z-index:251660288;visibility:visible;mso-wrap-style:square;mso-width-percent:734;mso-height-percent:363;mso-left-percent:150;mso-top-percent:455;mso-wrap-distance-left:9pt;mso-wrap-distance-top:0;mso-wrap-distance-right:9pt;mso-wrap-distance-bottom:0;mso-position-horizontal-relative:page;mso-position-vertical-relative:page;mso-width-percent:734;mso-height-percent:363;mso-left-percent:150;mso-top-percent:455;mso-width-relative:page;mso-height-relative:page;v-text-anchor:bottom" o:gfxdata="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" filled="f" stroked="f" strokeweight=".5pt">
                     <v:textbox inset="0,0,0,0">
                       <w:txbxContent>
                         <w:p>
@@ -858,6 +631,7 @@
                               <w:dataBinding w:prefixMappings="xmlns:ns0='http://purl.org/dc/elements/1.1/' xmlns:ns1='http://schemas.openxmlformats.org/package/2006/metadata/core-properties' " w:xpath="/ns1:coreProperties[1]/ns0:title[1]" w:storeItemID="{6C3C8BC8-F283-45AE-878A-BAB7291924A1}"/>
                               <w:text w:multiLine="1"/>
                             </w:sdtPr>
+                            <w:sdtEndPr/>
                             <w:sdtContent>
                               <w:r>
                                 <w:rPr>
@@ -885,6 +659,7 @@
                             <w:dataBinding w:prefixMappings="xmlns:ns0='http://purl.org/dc/elements/1.1/' xmlns:ns1='http://schemas.openxmlformats.org/package/2006/metadata/core-properties' " w:xpath="/ns1:coreProperties[1]/ns0:subject[1]" w:storeItemID="{6C3C8BC8-F283-45AE-878A-BAB7291924A1}"/>
                             <w:text/>
                           </w:sdtPr>
+                          <w:sdtEndPr/>
                           <w:sdtContent>
                             <w:p>
                               <w:pPr>
@@ -920,6 +695,7 @@
           <w:r>
             <w:rPr>
               <w:noProof/>
+              <w:lang w:eastAsia="es-ES"/>
             </w:rPr>
             <mc:AlternateContent>
               <mc:Choice Requires="wpg">
@@ -1056,7 +832,7 @@
               </mc:Choice>
               <mc:Fallback>
                 <w:pict>
-                  <v:group w14:anchorId="04222092" id="Grupo 114" o:spid="_x0000_s1026" style="position:absolute;margin-left:0;margin-top:0;width:18pt;height:10in;z-index:251659264;mso-width-percent:29;mso-height-percent:909;mso-left-percent:45;mso-position-horizontal-relative:page;mso-position-vertical:center;mso-position-vertical-relative:page;mso-width-percent:29;mso-height-percent:909;mso-left-percent:45" coordsize="2286,91440" o:gfxdata="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">
+                  <v:group w14:anchorId="1D654506" id="Grupo 114" o:spid="_x0000_s1026" style="position:absolute;margin-left:0;margin-top:0;width:18pt;height:10in;z-index:251659264;mso-width-percent:29;mso-height-percent:909;mso-left-percent:45;mso-position-horizontal-relative:page;mso-position-vertical:center;mso-position-vertical-relative:page;mso-width-percent:29;mso-height-percent:909;mso-left-percent:45" coordsize="2286,91440" o:gfxdata="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">
                     <v:rect id="Rectángulo 115" o:spid="_x0000_s1027" style="position:absolute;width:2286;height:87820;visibility:visible;mso-wrap-style:square;v-text-anchor:middle" o:gfxdata="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" fillcolor="#9f2936 [3205]" stroked="f" strokeweight="1pt"/>
                     <v:rect id="Rectángulo 116" o:spid="_x0000_s1028" style="position:absolute;top:89154;width:2286;height:2286;visibility:visible;mso-wrap-style:square;v-text-anchor:middle" o:gfxdata="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" fillcolor="#f07f09 [3204]" stroked="f" strokeweight="1pt">
                       <v:path arrowok="t"/>
@@ -1101,14 +877,1685 @@
         </w:p>
       </w:sdtContent>
     </w:sdt>
+    <w:sdt>
+      <w:sdtPr>
+        <w:id w:val="719629770"/>
+        <w:docPartObj>
+          <w:docPartGallery w:val="Table of Contents"/>
+          <w:docPartUnique/>
+        </w:docPartObj>
+      </w:sdtPr>
+      <w:sdtEndPr>
+        <w:rPr>
+          <w:rFonts w:asciiTheme="minorHAnsi" w:eastAsiaTheme="minorEastAsia" w:hAnsiTheme="minorHAnsi" w:cstheme="minorBidi"/>
+          <w:b/>
+          <w:bCs/>
+          <w:color w:val="auto"/>
+          <w:sz w:val="21"/>
+          <w:szCs w:val="21"/>
+        </w:rPr>
+      </w:sdtEndPr>
+      <w:sdtContent>
+        <w:p>
+          <w:pPr>
+            <w:pStyle w:val="TtuloTDC"/>
+          </w:pPr>
+          <w:r>
+            <w:t>Contenido</w:t>
+          </w:r>
+        </w:p>
+        <w:p>
+          <w:pPr>
+            <w:pStyle w:val="TDC1"/>
+            <w:tabs>
+              <w:tab w:val="right" w:leader="dot" w:pos="8494"/>
+            </w:tabs>
+            <w:rPr>
+              <w:noProof/>
+              <w:sz w:val="22"/>
+              <w:szCs w:val="22"/>
+              <w:lang w:eastAsia="es-ES"/>
+            </w:rPr>
+          </w:pPr>
+          <w:r>
+            <w:fldChar w:fldCharType="begin"/>
+          </w:r>
+          <w:r>
+            <w:instrText xml:space="preserve"> TOC \o "1-3" \h \z \u </w:instrText>
+          </w:r>
+          <w:r>
+            <w:fldChar w:fldCharType="separate"/>
+          </w:r>
+          <w:hyperlink w:anchor="_Toc464921111" w:history="1">
+            <w:r>
+              <w:rPr>
+                <w:rStyle w:val="Hipervnculo"/>
+                <w:noProof/>
+              </w:rPr>
+              <w:t>INTRODUCCIÓN</w:t>
+            </w:r>
+            <w:r>
+              <w:rPr>
+                <w:noProof/>
+                <w:webHidden/>
+              </w:rPr>
+              <w:tab/>
+            </w:r>
+            <w:r>
+              <w:rPr>
+                <w:noProof/>
+                <w:webHidden/>
+              </w:rPr>
+              <w:fldChar w:fldCharType="begin"/>
+            </w:r>
+            <w:r>
+              <w:rPr>
+                <w:noProof/>
+                <w:webHidden/>
+              </w:rPr>
+              <w:instrText xml:space="preserve"> PAGEREF _Toc464921111 \h </w:instrText>
+            </w:r>
+            <w:r>
+              <w:rPr>
+                <w:noProof/>
+                <w:webHidden/>
+              </w:rPr>
+            </w:r>
+            <w:r>
+              <w:rPr>
+                <w:noProof/>
+                <w:webHidden/>
+              </w:rPr>
+              <w:fldChar w:fldCharType="separate"/>
+            </w:r>
+            <w:r>
+              <w:rPr>
+                <w:noProof/>
+                <w:webHidden/>
+              </w:rPr>
+              <w:t>2</w:t>
+            </w:r>
+            <w:r>
+              <w:rPr>
+                <w:noProof/>
+                <w:webHidden/>
+              </w:rPr>
+              <w:fldChar w:fldCharType="end"/>
+            </w:r>
+          </w:hyperlink>
+        </w:p>
+        <w:p>
+          <w:pPr>
+            <w:pStyle w:val="TDC1"/>
+            <w:tabs>
+              <w:tab w:val="right" w:leader="dot" w:pos="8494"/>
+            </w:tabs>
+            <w:rPr>
+              <w:noProof/>
+              <w:sz w:val="22"/>
+              <w:szCs w:val="22"/>
+              <w:lang w:eastAsia="es-ES"/>
+            </w:rPr>
+          </w:pPr>
+          <w:hyperlink w:anchor="_Toc464921112" w:history="1">
+            <w:r>
+              <w:rPr>
+                <w:rStyle w:val="Hipervnculo"/>
+                <w:noProof/>
+              </w:rPr>
+              <w:t>PRIMERA PARTE</w:t>
+            </w:r>
+            <w:r>
+              <w:rPr>
+                <w:noProof/>
+                <w:webHidden/>
+              </w:rPr>
+              <w:tab/>
+            </w:r>
+            <w:r>
+              <w:rPr>
+                <w:noProof/>
+                <w:webHidden/>
+              </w:rPr>
+              <w:fldChar w:fldCharType="begin"/>
+            </w:r>
+            <w:r>
+              <w:rPr>
+                <w:noProof/>
+                <w:webHidden/>
+              </w:rPr>
+              <w:instrText xml:space="preserve"> PAGEREF _Toc464921112 \h </w:instrText>
+            </w:r>
+            <w:r>
+              <w:rPr>
+                <w:noProof/>
+                <w:webHidden/>
+              </w:rPr>
+            </w:r>
+            <w:r>
+              <w:rPr>
+                <w:noProof/>
+                <w:webHidden/>
+              </w:rPr>
+              <w:fldChar w:fldCharType="separate"/>
+            </w:r>
+            <w:r>
+              <w:rPr>
+                <w:noProof/>
+                <w:webHidden/>
+              </w:rPr>
+              <w:t>2</w:t>
+            </w:r>
+            <w:r>
+              <w:rPr>
+                <w:noProof/>
+                <w:webHidden/>
+              </w:rPr>
+              <w:fldChar w:fldCharType="end"/>
+            </w:r>
+          </w:hyperlink>
+        </w:p>
+        <w:p>
+          <w:pPr>
+            <w:pStyle w:val="TDC2"/>
+            <w:tabs>
+              <w:tab w:val="right" w:leader="dot" w:pos="8494"/>
+            </w:tabs>
+            <w:rPr>
+              <w:noProof/>
+              <w:sz w:val="22"/>
+              <w:szCs w:val="22"/>
+              <w:lang w:eastAsia="es-ES"/>
+            </w:rPr>
+          </w:pPr>
+          <w:hyperlink w:anchor="_Toc464921113" w:history="1">
+            <w:r>
+              <w:rPr>
+                <w:rStyle w:val="Hipervnculo"/>
+                <w:noProof/>
+              </w:rPr>
+              <w:t>Codificación</w:t>
+            </w:r>
+            <w:r>
+              <w:rPr>
+                <w:noProof/>
+                <w:webHidden/>
+              </w:rPr>
+              <w:tab/>
+            </w:r>
+            <w:r>
+              <w:rPr>
+                <w:noProof/>
+                <w:webHidden/>
+              </w:rPr>
+              <w:fldChar w:fldCharType="begin"/>
+            </w:r>
+            <w:r>
+              <w:rPr>
+                <w:noProof/>
+                <w:webHidden/>
+              </w:rPr>
+              <w:instrText xml:space="preserve"> PAGEREF _Toc464921113 \h </w:instrText>
+            </w:r>
+            <w:r>
+              <w:rPr>
+                <w:noProof/>
+                <w:webHidden/>
+              </w:rPr>
+            </w:r>
+            <w:r>
+              <w:rPr>
+                <w:noProof/>
+                <w:webHidden/>
+              </w:rPr>
+              <w:fldChar w:fldCharType="separate"/>
+            </w:r>
+            <w:r>
+              <w:rPr>
+                <w:noProof/>
+                <w:webHidden/>
+              </w:rPr>
+              <w:t>2</w:t>
+            </w:r>
+            <w:r>
+              <w:rPr>
+                <w:noProof/>
+                <w:webHidden/>
+              </w:rPr>
+              <w:fldChar w:fldCharType="end"/>
+            </w:r>
+          </w:hyperlink>
+        </w:p>
+        <w:p>
+          <w:pPr>
+            <w:pStyle w:val="TDC2"/>
+            <w:tabs>
+              <w:tab w:val="right" w:leader="dot" w:pos="8494"/>
+            </w:tabs>
+            <w:rPr>
+              <w:noProof/>
+              <w:sz w:val="22"/>
+              <w:szCs w:val="22"/>
+              <w:lang w:eastAsia="es-ES"/>
+            </w:rPr>
+          </w:pPr>
+          <w:hyperlink w:anchor="_Toc464921114" w:history="1">
+            <w:r>
+              <w:rPr>
+                <w:rStyle w:val="Hipervnculo"/>
+                <w:noProof/>
+              </w:rPr>
+              <w:t>Resolución</w:t>
+            </w:r>
+            <w:r>
+              <w:rPr>
+                <w:noProof/>
+                <w:webHidden/>
+              </w:rPr>
+              <w:tab/>
+            </w:r>
+            <w:r>
+              <w:rPr>
+                <w:noProof/>
+                <w:webHidden/>
+              </w:rPr>
+              <w:fldChar w:fldCharType="begin"/>
+            </w:r>
+            <w:r>
+              <w:rPr>
+                <w:noProof/>
+                <w:webHidden/>
+              </w:rPr>
+              <w:instrText xml:space="preserve"> PAGEREF _Toc464921114 \h </w:instrText>
+            </w:r>
+            <w:r>
+              <w:rPr>
+                <w:noProof/>
+                <w:webHidden/>
+              </w:rPr>
+            </w:r>
+            <w:r>
+              <w:rPr>
+                <w:noProof/>
+                <w:webHidden/>
+              </w:rPr>
+              <w:fldChar w:fldCharType="separate"/>
+            </w:r>
+            <w:r>
+              <w:rPr>
+                <w:noProof/>
+                <w:webHidden/>
+              </w:rPr>
+              <w:t>2</w:t>
+            </w:r>
+            <w:r>
+              <w:rPr>
+                <w:noProof/>
+                <w:webHidden/>
+              </w:rPr>
+              <w:fldChar w:fldCharType="end"/>
+            </w:r>
+          </w:hyperlink>
+        </w:p>
+        <w:p>
+          <w:pPr>
+            <w:pStyle w:val="TDC3"/>
+            <w:tabs>
+              <w:tab w:val="right" w:leader="dot" w:pos="8494"/>
+            </w:tabs>
+            <w:rPr>
+              <w:noProof/>
+              <w:sz w:val="22"/>
+              <w:szCs w:val="22"/>
+              <w:lang w:eastAsia="es-ES"/>
+            </w:rPr>
+          </w:pPr>
+          <w:hyperlink w:anchor="_Toc464921115" w:history="1">
+            <w:r>
+              <w:rPr>
+                <w:rStyle w:val="Hipervnculo"/>
+                <w:noProof/>
+              </w:rPr>
+              <w:t>Inicialización</w:t>
+            </w:r>
+            <w:r>
+              <w:rPr>
+                <w:noProof/>
+                <w:webHidden/>
+              </w:rPr>
+              <w:tab/>
+            </w:r>
+            <w:r>
+              <w:rPr>
+                <w:noProof/>
+                <w:webHidden/>
+              </w:rPr>
+              <w:fldChar w:fldCharType="begin"/>
+            </w:r>
+            <w:r>
+              <w:rPr>
+                <w:noProof/>
+                <w:webHidden/>
+              </w:rPr>
+              <w:instrText xml:space="preserve"> PAGEREF _Toc464921115 \h </w:instrText>
+            </w:r>
+            <w:r>
+              <w:rPr>
+                <w:noProof/>
+                <w:webHidden/>
+              </w:rPr>
+            </w:r>
+            <w:r>
+              <w:rPr>
+                <w:noProof/>
+                <w:webHidden/>
+              </w:rPr>
+              <w:fldChar w:fldCharType="separate"/>
+            </w:r>
+            <w:r>
+              <w:rPr>
+                <w:noProof/>
+                <w:webHidden/>
+              </w:rPr>
+              <w:t>2</w:t>
+            </w:r>
+            <w:r>
+              <w:rPr>
+                <w:noProof/>
+                <w:webHidden/>
+              </w:rPr>
+              <w:fldChar w:fldCharType="end"/>
+            </w:r>
+          </w:hyperlink>
+        </w:p>
+        <w:p>
+          <w:pPr>
+            <w:pStyle w:val="TDC3"/>
+            <w:tabs>
+              <w:tab w:val="right" w:leader="dot" w:pos="8494"/>
+            </w:tabs>
+            <w:rPr>
+              <w:noProof/>
+              <w:sz w:val="22"/>
+              <w:szCs w:val="22"/>
+              <w:lang w:eastAsia="es-ES"/>
+            </w:rPr>
+          </w:pPr>
+          <w:hyperlink w:anchor="_Toc464921116" w:history="1">
+            <w:r>
+              <w:rPr>
+                <w:rStyle w:val="Hipervnculo"/>
+                <w:noProof/>
+              </w:rPr>
+              <w:t>Evaluación</w:t>
+            </w:r>
+            <w:r>
+              <w:rPr>
+                <w:noProof/>
+                <w:webHidden/>
+              </w:rPr>
+              <w:tab/>
+            </w:r>
+            <w:r>
+              <w:rPr>
+                <w:noProof/>
+                <w:webHidden/>
+              </w:rPr>
+              <w:fldChar w:fldCharType="begin"/>
+            </w:r>
+            <w:r>
+              <w:rPr>
+                <w:noProof/>
+                <w:webHidden/>
+              </w:rPr>
+              <w:instrText xml:space="preserve"> PAGEREF _Toc464921116 \h </w:instrText>
+            </w:r>
+            <w:r>
+              <w:rPr>
+                <w:noProof/>
+                <w:webHidden/>
+              </w:rPr>
+            </w:r>
+            <w:r>
+              <w:rPr>
+                <w:noProof/>
+                <w:webHidden/>
+              </w:rPr>
+              <w:fldChar w:fldCharType="separate"/>
+            </w:r>
+            <w:r>
+              <w:rPr>
+                <w:noProof/>
+                <w:webHidden/>
+              </w:rPr>
+              <w:t>2</w:t>
+            </w:r>
+            <w:r>
+              <w:rPr>
+                <w:noProof/>
+                <w:webHidden/>
+              </w:rPr>
+              <w:fldChar w:fldCharType="end"/>
+            </w:r>
+          </w:hyperlink>
+        </w:p>
+        <w:p>
+          <w:pPr>
+            <w:pStyle w:val="TDC3"/>
+            <w:tabs>
+              <w:tab w:val="right" w:leader="dot" w:pos="8494"/>
+            </w:tabs>
+            <w:rPr>
+              <w:noProof/>
+              <w:sz w:val="22"/>
+              <w:szCs w:val="22"/>
+              <w:lang w:eastAsia="es-ES"/>
+            </w:rPr>
+          </w:pPr>
+          <w:hyperlink w:anchor="_Toc464921117" w:history="1">
+            <w:r>
+              <w:rPr>
+                <w:rStyle w:val="Hipervnculo"/>
+                <w:noProof/>
+              </w:rPr>
+              <w:t>Selección</w:t>
+            </w:r>
+            <w:r>
+              <w:rPr>
+                <w:noProof/>
+                <w:webHidden/>
+              </w:rPr>
+              <w:tab/>
+            </w:r>
+            <w:r>
+              <w:rPr>
+                <w:noProof/>
+                <w:webHidden/>
+              </w:rPr>
+              <w:fldChar w:fldCharType="begin"/>
+            </w:r>
+            <w:r>
+              <w:rPr>
+                <w:noProof/>
+                <w:webHidden/>
+              </w:rPr>
+              <w:instrText xml:space="preserve"> PAGEREF _Toc464921117 \h </w:instrText>
+            </w:r>
+            <w:r>
+              <w:rPr>
+                <w:noProof/>
+                <w:webHidden/>
+              </w:rPr>
+            </w:r>
+            <w:r>
+              <w:rPr>
+                <w:noProof/>
+                <w:webHidden/>
+              </w:rPr>
+              <w:fldChar w:fldCharType="separate"/>
+            </w:r>
+            <w:r>
+              <w:rPr>
+                <w:noProof/>
+                <w:webHidden/>
+              </w:rPr>
+              <w:t>3</w:t>
+            </w:r>
+            <w:r>
+              <w:rPr>
+                <w:noProof/>
+                <w:webHidden/>
+              </w:rPr>
+              <w:fldChar w:fldCharType="end"/>
+            </w:r>
+          </w:hyperlink>
+        </w:p>
+        <w:p>
+          <w:pPr>
+            <w:pStyle w:val="TDC3"/>
+            <w:tabs>
+              <w:tab w:val="right" w:leader="dot" w:pos="8494"/>
+            </w:tabs>
+            <w:rPr>
+              <w:noProof/>
+              <w:sz w:val="22"/>
+              <w:szCs w:val="22"/>
+              <w:lang w:eastAsia="es-ES"/>
+            </w:rPr>
+          </w:pPr>
+          <w:hyperlink w:anchor="_Toc464921118" w:history="1">
+            <w:r>
+              <w:rPr>
+                <w:rStyle w:val="Hipervnculo"/>
+                <w:noProof/>
+              </w:rPr>
+              <w:t>Cruce</w:t>
+            </w:r>
+            <w:r>
+              <w:rPr>
+                <w:noProof/>
+                <w:webHidden/>
+              </w:rPr>
+              <w:tab/>
+            </w:r>
+            <w:r>
+              <w:rPr>
+                <w:noProof/>
+                <w:webHidden/>
+              </w:rPr>
+              <w:fldChar w:fldCharType="begin"/>
+            </w:r>
+            <w:r>
+              <w:rPr>
+                <w:noProof/>
+                <w:webHidden/>
+              </w:rPr>
+              <w:instrText xml:space="preserve"> PAGEREF _Toc464921118 \h </w:instrText>
+            </w:r>
+            <w:r>
+              <w:rPr>
+                <w:noProof/>
+                <w:webHidden/>
+              </w:rPr>
+            </w:r>
+            <w:r>
+              <w:rPr>
+                <w:noProof/>
+                <w:webHidden/>
+              </w:rPr>
+              <w:fldChar w:fldCharType="separate"/>
+            </w:r>
+            <w:r>
+              <w:rPr>
+                <w:noProof/>
+                <w:webHidden/>
+              </w:rPr>
+              <w:t>3</w:t>
+            </w:r>
+            <w:r>
+              <w:rPr>
+                <w:noProof/>
+                <w:webHidden/>
+              </w:rPr>
+              <w:fldChar w:fldCharType="end"/>
+            </w:r>
+          </w:hyperlink>
+        </w:p>
+        <w:p>
+          <w:pPr>
+            <w:pStyle w:val="TDC3"/>
+            <w:tabs>
+              <w:tab w:val="right" w:leader="dot" w:pos="8494"/>
+            </w:tabs>
+            <w:rPr>
+              <w:noProof/>
+              <w:sz w:val="22"/>
+              <w:szCs w:val="22"/>
+              <w:lang w:eastAsia="es-ES"/>
+            </w:rPr>
+          </w:pPr>
+          <w:hyperlink w:anchor="_Toc464921119" w:history="1">
+            <w:r>
+              <w:rPr>
+                <w:rStyle w:val="Hipervnculo"/>
+                <w:noProof/>
+              </w:rPr>
+              <w:t>Mutación</w:t>
+            </w:r>
+            <w:r>
+              <w:rPr>
+                <w:noProof/>
+                <w:webHidden/>
+              </w:rPr>
+              <w:tab/>
+            </w:r>
+            <w:r>
+              <w:rPr>
+                <w:noProof/>
+                <w:webHidden/>
+              </w:rPr>
+              <w:fldChar w:fldCharType="begin"/>
+            </w:r>
+            <w:r>
+              <w:rPr>
+                <w:noProof/>
+                <w:webHidden/>
+              </w:rPr>
+              <w:instrText xml:space="preserve"> PAGEREF _Toc464921119 \h </w:instrText>
+            </w:r>
+            <w:r>
+              <w:rPr>
+                <w:noProof/>
+                <w:webHidden/>
+              </w:rPr>
+            </w:r>
+            <w:r>
+              <w:rPr>
+                <w:noProof/>
+                <w:webHidden/>
+              </w:rPr>
+              <w:fldChar w:fldCharType="separate"/>
+            </w:r>
+            <w:r>
+              <w:rPr>
+                <w:noProof/>
+                <w:webHidden/>
+              </w:rPr>
+              <w:t>4</w:t>
+            </w:r>
+            <w:r>
+              <w:rPr>
+                <w:noProof/>
+                <w:webHidden/>
+              </w:rPr>
+              <w:fldChar w:fldCharType="end"/>
+            </w:r>
+          </w:hyperlink>
+        </w:p>
+        <w:p>
+          <w:pPr>
+            <w:pStyle w:val="TDC3"/>
+            <w:tabs>
+              <w:tab w:val="right" w:leader="dot" w:pos="8494"/>
+            </w:tabs>
+            <w:rPr>
+              <w:noProof/>
+              <w:sz w:val="22"/>
+              <w:szCs w:val="22"/>
+              <w:lang w:eastAsia="es-ES"/>
+            </w:rPr>
+          </w:pPr>
+          <w:hyperlink w:anchor="_Toc464921120" w:history="1">
+            <w:r>
+              <w:rPr>
+                <w:rStyle w:val="Hipervnculo"/>
+                <w:noProof/>
+              </w:rPr>
+              <w:t>Función principal</w:t>
+            </w:r>
+            <w:r>
+              <w:rPr>
+                <w:noProof/>
+                <w:webHidden/>
+              </w:rPr>
+              <w:tab/>
+            </w:r>
+            <w:r>
+              <w:rPr>
+                <w:noProof/>
+                <w:webHidden/>
+              </w:rPr>
+              <w:fldChar w:fldCharType="begin"/>
+            </w:r>
+            <w:r>
+              <w:rPr>
+                <w:noProof/>
+                <w:webHidden/>
+              </w:rPr>
+              <w:instrText xml:space="preserve"> PAGEREF _Toc464921120 \h </w:instrText>
+            </w:r>
+            <w:r>
+              <w:rPr>
+                <w:noProof/>
+                <w:webHidden/>
+              </w:rPr>
+            </w:r>
+            <w:r>
+              <w:rPr>
+                <w:noProof/>
+                <w:webHidden/>
+              </w:rPr>
+              <w:fldChar w:fldCharType="separate"/>
+            </w:r>
+            <w:r>
+              <w:rPr>
+                <w:noProof/>
+                <w:webHidden/>
+              </w:rPr>
+              <w:t>4</w:t>
+            </w:r>
+            <w:r>
+              <w:rPr>
+                <w:noProof/>
+                <w:webHidden/>
+              </w:rPr>
+              <w:fldChar w:fldCharType="end"/>
+            </w:r>
+          </w:hyperlink>
+        </w:p>
+        <w:p>
+          <w:pPr>
+            <w:pStyle w:val="TDC2"/>
+            <w:tabs>
+              <w:tab w:val="right" w:leader="dot" w:pos="8494"/>
+            </w:tabs>
+            <w:rPr>
+              <w:noProof/>
+              <w:sz w:val="22"/>
+              <w:szCs w:val="22"/>
+              <w:lang w:eastAsia="es-ES"/>
+            </w:rPr>
+          </w:pPr>
+          <w:hyperlink w:anchor="_Toc464921121" w:history="1">
+            <w:r>
+              <w:rPr>
+                <w:rStyle w:val="Hipervnculo"/>
+                <w:noProof/>
+              </w:rPr>
+              <w:t>Aplicación a Python</w:t>
+            </w:r>
+            <w:r>
+              <w:rPr>
+                <w:noProof/>
+                <w:webHidden/>
+              </w:rPr>
+              <w:tab/>
+            </w:r>
+            <w:r>
+              <w:rPr>
+                <w:noProof/>
+                <w:webHidden/>
+              </w:rPr>
+              <w:fldChar w:fldCharType="begin"/>
+            </w:r>
+            <w:r>
+              <w:rPr>
+                <w:noProof/>
+                <w:webHidden/>
+              </w:rPr>
+              <w:instrText xml:space="preserve"> PAGEREF _Toc464921121 \h </w:instrText>
+            </w:r>
+            <w:r>
+              <w:rPr>
+                <w:noProof/>
+                <w:webHidden/>
+              </w:rPr>
+            </w:r>
+            <w:r>
+              <w:rPr>
+                <w:noProof/>
+                <w:webHidden/>
+              </w:rPr>
+              <w:fldChar w:fldCharType="separate"/>
+            </w:r>
+            <w:r>
+              <w:rPr>
+                <w:noProof/>
+                <w:webHidden/>
+              </w:rPr>
+              <w:t>5</w:t>
+            </w:r>
+            <w:r>
+              <w:rPr>
+                <w:noProof/>
+                <w:webHidden/>
+              </w:rPr>
+              <w:fldChar w:fldCharType="end"/>
+            </w:r>
+          </w:hyperlink>
+        </w:p>
+        <w:p>
+          <w:pPr>
+            <w:pStyle w:val="TDC2"/>
+            <w:tabs>
+              <w:tab w:val="right" w:leader="dot" w:pos="8494"/>
+            </w:tabs>
+            <w:rPr>
+              <w:noProof/>
+              <w:sz w:val="22"/>
+              <w:szCs w:val="22"/>
+              <w:lang w:eastAsia="es-ES"/>
+            </w:rPr>
+          </w:pPr>
+          <w:hyperlink w:anchor="_Toc464921122" w:history="1">
+            <w:r>
+              <w:rPr>
+                <w:rStyle w:val="Hipervnculo"/>
+                <w:noProof/>
+              </w:rPr>
+              <w:t>Análisis</w:t>
+            </w:r>
+            <w:r>
+              <w:rPr>
+                <w:noProof/>
+                <w:webHidden/>
+              </w:rPr>
+              <w:tab/>
+            </w:r>
+            <w:r>
+              <w:rPr>
+                <w:noProof/>
+                <w:webHidden/>
+              </w:rPr>
+              <w:fldChar w:fldCharType="begin"/>
+            </w:r>
+            <w:r>
+              <w:rPr>
+                <w:noProof/>
+                <w:webHidden/>
+              </w:rPr>
+              <w:instrText xml:space="preserve"> PAGEREF _Toc464921122 \h </w:instrText>
+            </w:r>
+            <w:r>
+              <w:rPr>
+                <w:noProof/>
+                <w:webHidden/>
+              </w:rPr>
+            </w:r>
+            <w:r>
+              <w:rPr>
+                <w:noProof/>
+                <w:webHidden/>
+              </w:rPr>
+              <w:fldChar w:fldCharType="separate"/>
+            </w:r>
+            <w:r>
+              <w:rPr>
+                <w:noProof/>
+                <w:webHidden/>
+              </w:rPr>
+              <w:t>6</w:t>
+            </w:r>
+            <w:r>
+              <w:rPr>
+                <w:noProof/>
+                <w:webHidden/>
+              </w:rPr>
+              <w:fldChar w:fldCharType="end"/>
+            </w:r>
+          </w:hyperlink>
+        </w:p>
+        <w:p>
+          <w:pPr>
+            <w:pStyle w:val="TDC1"/>
+            <w:tabs>
+              <w:tab w:val="right" w:leader="dot" w:pos="8494"/>
+            </w:tabs>
+            <w:rPr>
+              <w:noProof/>
+              <w:sz w:val="22"/>
+              <w:szCs w:val="22"/>
+              <w:lang w:eastAsia="es-ES"/>
+            </w:rPr>
+          </w:pPr>
+          <w:hyperlink w:anchor="_Toc464921123" w:history="1">
+            <w:r>
+              <w:rPr>
+                <w:rStyle w:val="Hipervnculo"/>
+                <w:noProof/>
+              </w:rPr>
+              <w:t>SEGUNDA PARTE (AMPLIACIÓN)</w:t>
+            </w:r>
+            <w:r>
+              <w:rPr>
+                <w:noProof/>
+                <w:webHidden/>
+              </w:rPr>
+              <w:tab/>
+            </w:r>
+            <w:r>
+              <w:rPr>
+                <w:noProof/>
+                <w:webHidden/>
+              </w:rPr>
+              <w:fldChar w:fldCharType="begin"/>
+            </w:r>
+            <w:r>
+              <w:rPr>
+                <w:noProof/>
+                <w:webHidden/>
+              </w:rPr>
+              <w:instrText xml:space="preserve"> PAGEREF _Toc464921123 \h </w:instrText>
+            </w:r>
+            <w:r>
+              <w:rPr>
+                <w:noProof/>
+                <w:webHidden/>
+              </w:rPr>
+            </w:r>
+            <w:r>
+              <w:rPr>
+                <w:noProof/>
+                <w:webHidden/>
+              </w:rPr>
+              <w:fldChar w:fldCharType="separate"/>
+            </w:r>
+            <w:r>
+              <w:rPr>
+                <w:noProof/>
+                <w:webHidden/>
+              </w:rPr>
+              <w:t>7</w:t>
+            </w:r>
+            <w:r>
+              <w:rPr>
+                <w:noProof/>
+                <w:webHidden/>
+              </w:rPr>
+              <w:fldChar w:fldCharType="end"/>
+            </w:r>
+          </w:hyperlink>
+        </w:p>
+        <w:p>
+          <w:pPr>
+            <w:pStyle w:val="TDC2"/>
+            <w:tabs>
+              <w:tab w:val="right" w:leader="dot" w:pos="8494"/>
+            </w:tabs>
+            <w:rPr>
+              <w:noProof/>
+              <w:sz w:val="22"/>
+              <w:szCs w:val="22"/>
+              <w:lang w:eastAsia="es-ES"/>
+            </w:rPr>
+          </w:pPr>
+          <w:hyperlink w:anchor="_Toc464921124" w:history="1">
+            <w:r>
+              <w:rPr>
+                <w:rStyle w:val="Hipervnculo"/>
+                <w:noProof/>
+              </w:rPr>
+              <w:t>Codificación</w:t>
+            </w:r>
+            <w:r>
+              <w:rPr>
+                <w:noProof/>
+                <w:webHidden/>
+              </w:rPr>
+              <w:tab/>
+            </w:r>
+            <w:r>
+              <w:rPr>
+                <w:noProof/>
+                <w:webHidden/>
+              </w:rPr>
+              <w:fldChar w:fldCharType="begin"/>
+            </w:r>
+            <w:r>
+              <w:rPr>
+                <w:noProof/>
+                <w:webHidden/>
+              </w:rPr>
+              <w:instrText xml:space="preserve"> PAGEREF _Toc464921124 \h </w:instrText>
+            </w:r>
+            <w:r>
+              <w:rPr>
+                <w:noProof/>
+                <w:webHidden/>
+              </w:rPr>
+            </w:r>
+            <w:r>
+              <w:rPr>
+                <w:noProof/>
+                <w:webHidden/>
+              </w:rPr>
+              <w:fldChar w:fldCharType="separate"/>
+            </w:r>
+            <w:r>
+              <w:rPr>
+                <w:noProof/>
+                <w:webHidden/>
+              </w:rPr>
+              <w:t>7</w:t>
+            </w:r>
+            <w:r>
+              <w:rPr>
+                <w:noProof/>
+                <w:webHidden/>
+              </w:rPr>
+              <w:fldChar w:fldCharType="end"/>
+            </w:r>
+          </w:hyperlink>
+        </w:p>
+        <w:p>
+          <w:pPr>
+            <w:pStyle w:val="TDC2"/>
+            <w:tabs>
+              <w:tab w:val="right" w:leader="dot" w:pos="8494"/>
+            </w:tabs>
+            <w:rPr>
+              <w:noProof/>
+              <w:sz w:val="22"/>
+              <w:szCs w:val="22"/>
+              <w:lang w:eastAsia="es-ES"/>
+            </w:rPr>
+          </w:pPr>
+          <w:hyperlink w:anchor="_Toc464921125" w:history="1">
+            <w:r>
+              <w:rPr>
+                <w:rStyle w:val="Hipervnculo"/>
+                <w:noProof/>
+              </w:rPr>
+              <w:t>Resolución</w:t>
+            </w:r>
+            <w:r>
+              <w:rPr>
+                <w:noProof/>
+                <w:webHidden/>
+              </w:rPr>
+              <w:tab/>
+            </w:r>
+            <w:r>
+              <w:rPr>
+                <w:noProof/>
+                <w:webHidden/>
+              </w:rPr>
+              <w:fldChar w:fldCharType="begin"/>
+            </w:r>
+            <w:r>
+              <w:rPr>
+                <w:noProof/>
+                <w:webHidden/>
+              </w:rPr>
+              <w:instrText xml:space="preserve"> PAGEREF _Toc464921125 \h </w:instrText>
+            </w:r>
+            <w:r>
+              <w:rPr>
+                <w:noProof/>
+                <w:webHidden/>
+              </w:rPr>
+            </w:r>
+            <w:r>
+              <w:rPr>
+                <w:noProof/>
+                <w:webHidden/>
+              </w:rPr>
+              <w:fldChar w:fldCharType="separate"/>
+            </w:r>
+            <w:r>
+              <w:rPr>
+                <w:noProof/>
+                <w:webHidden/>
+              </w:rPr>
+              <w:t>7</w:t>
+            </w:r>
+            <w:r>
+              <w:rPr>
+                <w:noProof/>
+                <w:webHidden/>
+              </w:rPr>
+              <w:fldChar w:fldCharType="end"/>
+            </w:r>
+          </w:hyperlink>
+        </w:p>
+        <w:p>
+          <w:pPr>
+            <w:pStyle w:val="TDC3"/>
+            <w:tabs>
+              <w:tab w:val="right" w:leader="dot" w:pos="8494"/>
+            </w:tabs>
+            <w:rPr>
+              <w:noProof/>
+              <w:sz w:val="22"/>
+              <w:szCs w:val="22"/>
+              <w:lang w:eastAsia="es-ES"/>
+            </w:rPr>
+          </w:pPr>
+          <w:hyperlink w:anchor="_Toc464921126" w:history="1">
+            <w:r>
+              <w:rPr>
+                <w:rStyle w:val="Hipervnculo"/>
+                <w:noProof/>
+              </w:rPr>
+              <w:t>Inicialización</w:t>
+            </w:r>
+            <w:r>
+              <w:rPr>
+                <w:noProof/>
+                <w:webHidden/>
+              </w:rPr>
+              <w:tab/>
+            </w:r>
+            <w:r>
+              <w:rPr>
+                <w:noProof/>
+                <w:webHidden/>
+              </w:rPr>
+              <w:fldChar w:fldCharType="begin"/>
+            </w:r>
+            <w:r>
+              <w:rPr>
+                <w:noProof/>
+                <w:webHidden/>
+              </w:rPr>
+              <w:instrText xml:space="preserve"> PAGEREF _Toc464921126 \h </w:instrText>
+            </w:r>
+            <w:r>
+              <w:rPr>
+                <w:noProof/>
+                <w:webHidden/>
+              </w:rPr>
+            </w:r>
+            <w:r>
+              <w:rPr>
+                <w:noProof/>
+                <w:webHidden/>
+              </w:rPr>
+              <w:fldChar w:fldCharType="separate"/>
+            </w:r>
+            <w:r>
+              <w:rPr>
+                <w:noProof/>
+                <w:webHidden/>
+              </w:rPr>
+              <w:t>7</w:t>
+            </w:r>
+            <w:r>
+              <w:rPr>
+                <w:noProof/>
+                <w:webHidden/>
+              </w:rPr>
+              <w:fldChar w:fldCharType="end"/>
+            </w:r>
+          </w:hyperlink>
+        </w:p>
+        <w:p>
+          <w:pPr>
+            <w:pStyle w:val="TDC3"/>
+            <w:tabs>
+              <w:tab w:val="right" w:leader="dot" w:pos="8494"/>
+            </w:tabs>
+            <w:rPr>
+              <w:noProof/>
+              <w:sz w:val="22"/>
+              <w:szCs w:val="22"/>
+              <w:lang w:eastAsia="es-ES"/>
+            </w:rPr>
+          </w:pPr>
+          <w:hyperlink w:anchor="_Toc464921127" w:history="1">
+            <w:r>
+              <w:rPr>
+                <w:rStyle w:val="Hipervnculo"/>
+                <w:noProof/>
+              </w:rPr>
+              <w:t>Evaluación</w:t>
+            </w:r>
+            <w:r>
+              <w:rPr>
+                <w:noProof/>
+                <w:webHidden/>
+              </w:rPr>
+              <w:tab/>
+            </w:r>
+            <w:r>
+              <w:rPr>
+                <w:noProof/>
+                <w:webHidden/>
+              </w:rPr>
+              <w:fldChar w:fldCharType="begin"/>
+            </w:r>
+            <w:r>
+              <w:rPr>
+                <w:noProof/>
+                <w:webHidden/>
+              </w:rPr>
+              <w:instrText xml:space="preserve"> PAGEREF _Toc464921127 \h </w:instrText>
+            </w:r>
+            <w:r>
+              <w:rPr>
+                <w:noProof/>
+                <w:webHidden/>
+              </w:rPr>
+            </w:r>
+            <w:r>
+              <w:rPr>
+                <w:noProof/>
+                <w:webHidden/>
+              </w:rPr>
+              <w:fldChar w:fldCharType="separate"/>
+            </w:r>
+            <w:r>
+              <w:rPr>
+                <w:noProof/>
+                <w:webHidden/>
+              </w:rPr>
+              <w:t>7</w:t>
+            </w:r>
+            <w:r>
+              <w:rPr>
+                <w:noProof/>
+                <w:webHidden/>
+              </w:rPr>
+              <w:fldChar w:fldCharType="end"/>
+            </w:r>
+          </w:hyperlink>
+        </w:p>
+        <w:p>
+          <w:pPr>
+            <w:pStyle w:val="TDC3"/>
+            <w:tabs>
+              <w:tab w:val="right" w:leader="dot" w:pos="8494"/>
+            </w:tabs>
+            <w:rPr>
+              <w:noProof/>
+              <w:sz w:val="22"/>
+              <w:szCs w:val="22"/>
+              <w:lang w:eastAsia="es-ES"/>
+            </w:rPr>
+          </w:pPr>
+          <w:hyperlink w:anchor="_Toc464921128" w:history="1">
+            <w:r>
+              <w:rPr>
+                <w:rStyle w:val="Hipervnculo"/>
+                <w:noProof/>
+              </w:rPr>
+              <w:t>Selección</w:t>
+            </w:r>
+            <w:r>
+              <w:rPr>
+                <w:noProof/>
+                <w:webHidden/>
+              </w:rPr>
+              <w:tab/>
+            </w:r>
+            <w:r>
+              <w:rPr>
+                <w:noProof/>
+                <w:webHidden/>
+              </w:rPr>
+              <w:fldChar w:fldCharType="begin"/>
+            </w:r>
+            <w:r>
+              <w:rPr>
+                <w:noProof/>
+                <w:webHidden/>
+              </w:rPr>
+              <w:instrText xml:space="preserve"> PAGEREF _Toc464921128 \h </w:instrText>
+            </w:r>
+            <w:r>
+              <w:rPr>
+                <w:noProof/>
+                <w:webHidden/>
+              </w:rPr>
+            </w:r>
+            <w:r>
+              <w:rPr>
+                <w:noProof/>
+                <w:webHidden/>
+              </w:rPr>
+              <w:fldChar w:fldCharType="separate"/>
+            </w:r>
+            <w:r>
+              <w:rPr>
+                <w:noProof/>
+                <w:webHidden/>
+              </w:rPr>
+              <w:t>7</w:t>
+            </w:r>
+            <w:r>
+              <w:rPr>
+                <w:noProof/>
+                <w:webHidden/>
+              </w:rPr>
+              <w:fldChar w:fldCharType="end"/>
+            </w:r>
+          </w:hyperlink>
+        </w:p>
+        <w:p>
+          <w:pPr>
+            <w:pStyle w:val="TDC3"/>
+            <w:tabs>
+              <w:tab w:val="right" w:leader="dot" w:pos="8494"/>
+            </w:tabs>
+            <w:rPr>
+              <w:noProof/>
+              <w:sz w:val="22"/>
+              <w:szCs w:val="22"/>
+              <w:lang w:eastAsia="es-ES"/>
+            </w:rPr>
+          </w:pPr>
+          <w:hyperlink w:anchor="_Toc464921129" w:history="1">
+            <w:r>
+              <w:rPr>
+                <w:rStyle w:val="Hipervnculo"/>
+                <w:noProof/>
+              </w:rPr>
+              <w:t>Cruce</w:t>
+            </w:r>
+            <w:r>
+              <w:rPr>
+                <w:noProof/>
+                <w:webHidden/>
+              </w:rPr>
+              <w:tab/>
+            </w:r>
+            <w:r>
+              <w:rPr>
+                <w:noProof/>
+                <w:webHidden/>
+              </w:rPr>
+              <w:fldChar w:fldCharType="begin"/>
+            </w:r>
+            <w:r>
+              <w:rPr>
+                <w:noProof/>
+                <w:webHidden/>
+              </w:rPr>
+              <w:instrText xml:space="preserve"> PAGEREF _Toc464921129 \h </w:instrText>
+            </w:r>
+            <w:r>
+              <w:rPr>
+                <w:noProof/>
+                <w:webHidden/>
+              </w:rPr>
+            </w:r>
+            <w:r>
+              <w:rPr>
+                <w:noProof/>
+                <w:webHidden/>
+              </w:rPr>
+              <w:fldChar w:fldCharType="separate"/>
+            </w:r>
+            <w:r>
+              <w:rPr>
+                <w:noProof/>
+                <w:webHidden/>
+              </w:rPr>
+              <w:t>8</w:t>
+            </w:r>
+            <w:r>
+              <w:rPr>
+                <w:noProof/>
+                <w:webHidden/>
+              </w:rPr>
+              <w:fldChar w:fldCharType="end"/>
+            </w:r>
+          </w:hyperlink>
+        </w:p>
+        <w:p>
+          <w:pPr>
+            <w:pStyle w:val="TDC3"/>
+            <w:tabs>
+              <w:tab w:val="right" w:leader="dot" w:pos="8494"/>
+            </w:tabs>
+            <w:rPr>
+              <w:noProof/>
+              <w:sz w:val="22"/>
+              <w:szCs w:val="22"/>
+              <w:lang w:eastAsia="es-ES"/>
+            </w:rPr>
+          </w:pPr>
+          <w:hyperlink w:anchor="_Toc464921130" w:history="1">
+            <w:r>
+              <w:rPr>
+                <w:rStyle w:val="Hipervnculo"/>
+                <w:noProof/>
+              </w:rPr>
+              <w:t>Mutación</w:t>
+            </w:r>
+            <w:r>
+              <w:rPr>
+                <w:noProof/>
+                <w:webHidden/>
+              </w:rPr>
+              <w:tab/>
+            </w:r>
+            <w:r>
+              <w:rPr>
+                <w:noProof/>
+                <w:webHidden/>
+              </w:rPr>
+              <w:fldChar w:fldCharType="begin"/>
+            </w:r>
+            <w:r>
+              <w:rPr>
+                <w:noProof/>
+                <w:webHidden/>
+              </w:rPr>
+              <w:instrText xml:space="preserve"> PAGEREF _Toc464921130 \h </w:instrText>
+            </w:r>
+            <w:r>
+              <w:rPr>
+                <w:noProof/>
+                <w:webHidden/>
+              </w:rPr>
+            </w:r>
+            <w:r>
+              <w:rPr>
+                <w:noProof/>
+                <w:webHidden/>
+              </w:rPr>
+              <w:fldChar w:fldCharType="separate"/>
+            </w:r>
+            <w:r>
+              <w:rPr>
+                <w:noProof/>
+                <w:webHidden/>
+              </w:rPr>
+              <w:t>8</w:t>
+            </w:r>
+            <w:r>
+              <w:rPr>
+                <w:noProof/>
+                <w:webHidden/>
+              </w:rPr>
+              <w:fldChar w:fldCharType="end"/>
+            </w:r>
+          </w:hyperlink>
+        </w:p>
+        <w:p>
+          <w:pPr>
+            <w:pStyle w:val="TDC3"/>
+            <w:tabs>
+              <w:tab w:val="right" w:leader="dot" w:pos="8494"/>
+            </w:tabs>
+            <w:rPr>
+              <w:noProof/>
+              <w:sz w:val="22"/>
+              <w:szCs w:val="22"/>
+              <w:lang w:eastAsia="es-ES"/>
+            </w:rPr>
+          </w:pPr>
+          <w:hyperlink w:anchor="_Toc464921131" w:history="1">
+            <w:r>
+              <w:rPr>
+                <w:rStyle w:val="Hipervnculo"/>
+                <w:noProof/>
+              </w:rPr>
+              <w:t>Función principal</w:t>
+            </w:r>
+            <w:r>
+              <w:rPr>
+                <w:noProof/>
+                <w:webHidden/>
+              </w:rPr>
+              <w:tab/>
+            </w:r>
+            <w:r>
+              <w:rPr>
+                <w:noProof/>
+                <w:webHidden/>
+              </w:rPr>
+              <w:fldChar w:fldCharType="begin"/>
+            </w:r>
+            <w:r>
+              <w:rPr>
+                <w:noProof/>
+                <w:webHidden/>
+              </w:rPr>
+              <w:instrText xml:space="preserve"> PAGEREF _Toc464921131 \h </w:instrText>
+            </w:r>
+            <w:r>
+              <w:rPr>
+                <w:noProof/>
+                <w:webHidden/>
+              </w:rPr>
+            </w:r>
+            <w:r>
+              <w:rPr>
+                <w:noProof/>
+                <w:webHidden/>
+              </w:rPr>
+              <w:fldChar w:fldCharType="separate"/>
+            </w:r>
+            <w:r>
+              <w:rPr>
+                <w:noProof/>
+                <w:webHidden/>
+              </w:rPr>
+              <w:t>8</w:t>
+            </w:r>
+            <w:r>
+              <w:rPr>
+                <w:noProof/>
+                <w:webHidden/>
+              </w:rPr>
+              <w:fldChar w:fldCharType="end"/>
+            </w:r>
+          </w:hyperlink>
+        </w:p>
+        <w:p>
+          <w:pPr>
+            <w:pStyle w:val="TDC2"/>
+            <w:tabs>
+              <w:tab w:val="right" w:leader="dot" w:pos="8494"/>
+            </w:tabs>
+            <w:rPr>
+              <w:noProof/>
+              <w:sz w:val="22"/>
+              <w:szCs w:val="22"/>
+              <w:lang w:eastAsia="es-ES"/>
+            </w:rPr>
+          </w:pPr>
+          <w:hyperlink w:anchor="_Toc464921132" w:history="1">
+            <w:r>
+              <w:rPr>
+                <w:rStyle w:val="Hipervnculo"/>
+                <w:noProof/>
+              </w:rPr>
+              <w:t>Comparación</w:t>
+            </w:r>
+            <w:r>
+              <w:rPr>
+                <w:noProof/>
+                <w:webHidden/>
+              </w:rPr>
+              <w:tab/>
+            </w:r>
+            <w:r>
+              <w:rPr>
+                <w:noProof/>
+                <w:webHidden/>
+              </w:rPr>
+              <w:fldChar w:fldCharType="begin"/>
+            </w:r>
+            <w:r>
+              <w:rPr>
+                <w:noProof/>
+                <w:webHidden/>
+              </w:rPr>
+              <w:instrText xml:space="preserve"> PAGEREF _Toc464921132 \h </w:instrText>
+            </w:r>
+            <w:r>
+              <w:rPr>
+                <w:noProof/>
+                <w:webHidden/>
+              </w:rPr>
+            </w:r>
+            <w:r>
+              <w:rPr>
+                <w:noProof/>
+                <w:webHidden/>
+              </w:rPr>
+              <w:fldChar w:fldCharType="separate"/>
+            </w:r>
+            <w:r>
+              <w:rPr>
+                <w:noProof/>
+                <w:webHidden/>
+              </w:rPr>
+              <w:t>8</w:t>
+            </w:r>
+            <w:r>
+              <w:rPr>
+                <w:noProof/>
+                <w:webHidden/>
+              </w:rPr>
+              <w:fldChar w:fldCharType="end"/>
+            </w:r>
+          </w:hyperlink>
+        </w:p>
+        <w:p>
+          <w:r>
+            <w:rPr>
+              <w:b/>
+              <w:bCs/>
+            </w:rPr>
+            <w:fldChar w:fldCharType="end"/>
+          </w:r>
+        </w:p>
+      </w:sdtContent>
+    </w:sdt>
+    <w:p>
+      <w:pPr>
+        <w:rPr>
+          <w:rFonts w:asciiTheme="majorHAnsi" w:eastAsiaTheme="majorEastAsia" w:hAnsiTheme="majorHAnsi" w:cstheme="majorBidi"/>
+          <w:color w:val="262626" w:themeColor="text1" w:themeTint="D9"/>
+          <w:sz w:val="40"/>
+          <w:szCs w:val="40"/>
+        </w:rPr>
+      </w:pPr>
+    </w:p>
+    <w:p>
+      <w:pPr>
+        <w:rPr>
+          <w:rFonts w:asciiTheme="majorHAnsi" w:eastAsiaTheme="majorEastAsia" w:hAnsiTheme="majorHAnsi" w:cstheme="majorBidi"/>
+          <w:color w:val="262626" w:themeColor="text1" w:themeTint="D9"/>
+          <w:sz w:val="40"/>
+          <w:szCs w:val="40"/>
+        </w:rPr>
+      </w:pPr>
+    </w:p>
+    <w:p>
+      <w:pPr>
+        <w:rPr>
+          <w:rFonts w:asciiTheme="majorHAnsi" w:eastAsiaTheme="majorEastAsia" w:hAnsiTheme="majorHAnsi" w:cstheme="majorBidi"/>
+          <w:color w:val="262626" w:themeColor="text1" w:themeTint="D9"/>
+          <w:sz w:val="40"/>
+          <w:szCs w:val="40"/>
+        </w:rPr>
+      </w:pPr>
+    </w:p>
+    <w:p>
+      <w:pPr>
+        <w:rPr>
+          <w:rFonts w:asciiTheme="majorHAnsi" w:eastAsiaTheme="majorEastAsia" w:hAnsiTheme="majorHAnsi" w:cstheme="majorBidi"/>
+          <w:color w:val="262626" w:themeColor="text1" w:themeTint="D9"/>
+          <w:sz w:val="40"/>
+          <w:szCs w:val="40"/>
+        </w:rPr>
+      </w:pPr>
+    </w:p>
+    <w:p>
+      <w:pPr>
+        <w:rPr>
+          <w:rFonts w:asciiTheme="majorHAnsi" w:eastAsiaTheme="majorEastAsia" w:hAnsiTheme="majorHAnsi" w:cstheme="majorBidi"/>
+          <w:color w:val="262626" w:themeColor="text1" w:themeTint="D9"/>
+          <w:sz w:val="40"/>
+          <w:szCs w:val="40"/>
+        </w:rPr>
+      </w:pPr>
+    </w:p>
+    <w:p>
+      <w:pPr>
+        <w:rPr>
+          <w:rFonts w:asciiTheme="majorHAnsi" w:eastAsiaTheme="majorEastAsia" w:hAnsiTheme="majorHAnsi" w:cstheme="majorBidi"/>
+          <w:color w:val="262626" w:themeColor="text1" w:themeTint="D9"/>
+          <w:sz w:val="40"/>
+          <w:szCs w:val="40"/>
+        </w:rPr>
+      </w:pPr>
+    </w:p>
     <w:p>
       <w:pPr>
         <w:pStyle w:val="Ttulo1"/>
       </w:pPr>
+      <w:bookmarkStart w:id="0" w:name="_Toc464921111"/>
       <w:r>
         <w:lastRenderedPageBreak/>
         <w:t>INTRODUCCIÓN</w:t>
       </w:r>
+      <w:bookmarkEnd w:id="0"/>
     </w:p>
     <w:p>
       <w:r>
@@ -1122,17 +2569,21 @@
       <w:pPr>
         <w:pStyle w:val="Ttulo1"/>
       </w:pPr>
+      <w:bookmarkStart w:id="1" w:name="_Toc464921112"/>
       <w:r>
         <w:t>PRIMERA PARTE</w:t>
       </w:r>
+      <w:bookmarkEnd w:id="1"/>
     </w:p>
     <w:p>
       <w:pPr>
         <w:pStyle w:val="Ttulo2"/>
       </w:pPr>
+      <w:bookmarkStart w:id="2" w:name="_Toc464921113"/>
       <w:r>
         <w:t>Codificación</w:t>
       </w:r>
+      <w:bookmarkEnd w:id="2"/>
     </w:p>
     <w:p>
       <w:r>
@@ -1157,9 +2608,11 @@
       <w:pPr>
         <w:pStyle w:val="Ttulo2"/>
       </w:pPr>
+      <w:bookmarkStart w:id="3" w:name="_Toc464921114"/>
       <w:r>
         <w:t>Resolución</w:t>
       </w:r>
+      <w:bookmarkEnd w:id="3"/>
     </w:p>
     <w:p>
       <w:r>
@@ -1185,9 +2638,11 @@
       <w:pPr>
         <w:pStyle w:val="Ttulo3"/>
       </w:pPr>
+      <w:bookmarkStart w:id="4" w:name="_Toc464921115"/>
       <w:r>
         <w:t>Inicialización</w:t>
       </w:r>
+      <w:bookmarkEnd w:id="4"/>
     </w:p>
     <w:p>
       <w:r>
@@ -1220,16 +2675,24 @@
         <w:t>NOTA:</w:t>
       </w:r>
       <w:r>
-        <w:t xml:space="preserve"> Aunque el número de individuos de la población es de 100 durante el desarrollo y explicación de la práctica, hemos desarrollado la posibilidad de pasar como argumento al programa la cantidad de población a generar, lo que nos permitirá probar el algoritmo con poblaciones de distintos tamaños.</w:t>
+        <w:t xml:space="preserve"> Aunque el número de individuos de</w:t>
+      </w:r>
+      <w:r>
+        <w:t xml:space="preserve"> la población es de 100 para facilitar la </w:t>
+      </w:r>
+      <w:r>
+        <w:t>explicación de la práctica, hemos desarrollado la posibilidad de pasar como argumento al programa la cantidad de población a generar, lo que nos permitirá probar el algoritmo con poblaciones de distintos tamaños.</w:t>
       </w:r>
     </w:p>
     <w:p>
       <w:pPr>
         <w:pStyle w:val="Ttulo3"/>
       </w:pPr>
+      <w:bookmarkStart w:id="5" w:name="_Toc464921116"/>
       <w:r>
         <w:t>Evaluación</w:t>
       </w:r>
+      <w:bookmarkEnd w:id="5"/>
     </w:p>
     <w:p>
       <w:r>
@@ -1260,15 +2723,7 @@
         <w:t>fitness</w:t>
       </w:r>
       <w:r>
-        <w:t xml:space="preserve"> cada cromosoma, uno a uno, y con la función </w:t>
-      </w:r>
-      <w:proofErr w:type="spellStart"/>
-      <w:r>
-        <w:t>evaluator</w:t>
-      </w:r>
-      <w:proofErr w:type="spellEnd"/>
-      <w:r>
-        <w:t xml:space="preserve"> vamos eligiendo al </w:t>
+        <w:t xml:space="preserve"> cada cromosoma, uno a uno, y con la función evaluator vamos eligiendo al </w:t>
       </w:r>
       <w:r>
         <w:lastRenderedPageBreak/>
@@ -1297,9 +2752,11 @@
       <w:pPr>
         <w:pStyle w:val="Ttulo3"/>
       </w:pPr>
+      <w:bookmarkStart w:id="6" w:name="_Toc464921117"/>
       <w:r>
         <w:t>Selección</w:t>
       </w:r>
+      <w:bookmarkEnd w:id="6"/>
     </w:p>
     <w:p>
       <w:r>
@@ -1339,24 +2796,24 @@
         <w:t>NOTA:</w:t>
       </w:r>
       <w:r>
-        <w:t xml:space="preserve"> al igual que la población, en la práctica nuestro algoritmo permite elegir al número de participantes para que compitan en los torneos, útil para probar distintas configuraciones del algoritmo. Sin embargo, mantenemos el número de cromosomas afectados por el elitismo (dos), para no </w:t>
-      </w:r>
-      <w:proofErr w:type="spellStart"/>
-      <w:r>
-        <w:t>sobreajustar</w:t>
-      </w:r>
-      <w:proofErr w:type="spellEnd"/>
-      <w:r>
-        <w:t xml:space="preserve"> el resultado del algoritmo. </w:t>
+        <w:t xml:space="preserve"> al igual que la población, en la práctica nuestro algoritmo permite elegir al número de participantes para que compitan en los torneos, útil para probar distintas configuraciones del algoritmo. Sin embargo, mantenemos el número de cromosomas afectados por el elitismo (dos), para no sobre</w:t>
+      </w:r>
+      <w:r>
+        <w:t xml:space="preserve"> </w:t>
+      </w:r>
+      <w:r>
+        <w:t xml:space="preserve">ajustar el resultado del algoritmo. </w:t>
       </w:r>
     </w:p>
     <w:p>
       <w:pPr>
         <w:pStyle w:val="Ttulo3"/>
       </w:pPr>
+      <w:bookmarkStart w:id="7" w:name="_Toc464921118"/>
       <w:r>
         <w:t>Cruce</w:t>
       </w:r>
+      <w:bookmarkEnd w:id="7"/>
     </w:p>
     <w:p>
       <w:r>
@@ -1417,9 +2874,11 @@
       <w:pPr>
         <w:pStyle w:val="Ttulo3"/>
       </w:pPr>
+      <w:bookmarkStart w:id="8" w:name="_Toc464921119"/>
       <w:r>
         <w:t>Mutación</w:t>
       </w:r>
+      <w:bookmarkEnd w:id="8"/>
     </w:p>
     <w:p>
       <w:r>
@@ -1461,17 +2920,15 @@
       <w:pPr>
         <w:pStyle w:val="Ttulo3"/>
       </w:pPr>
-      <w:r>
-        <w:t>Función principal (</w:t>
-      </w:r>
-      <w:proofErr w:type="spellStart"/>
-      <w:r>
-        <w:t>main</w:t>
-      </w:r>
-      <w:proofErr w:type="spellEnd"/>
-      <w:r>
-        <w:t>)</w:t>
-      </w:r>
+      <w:bookmarkStart w:id="9" w:name="_Función_principal_(main)"/>
+      <w:bookmarkStart w:id="10" w:name="_Función_principal"/>
+      <w:bookmarkStart w:id="11" w:name="_Toc464921120"/>
+      <w:bookmarkEnd w:id="9"/>
+      <w:bookmarkEnd w:id="10"/>
+      <w:r>
+        <w:t>Función principal</w:t>
+      </w:r>
+      <w:bookmarkEnd w:id="11"/>
     </w:p>
     <w:p>
       <w:r>
@@ -1492,8 +2949,659 @@
       <w:r>
         <w:t xml:space="preserve">obtenido por su mejor cromosoma. Únicamente en la primera iteración, generaremos la población inicial, mientras que en esta y en el resto de iteraciones realizaremos la evaluación, selección, cruce y mutación de la población. </w:t>
       </w:r>
+      <w:r>
+        <w:t>Para facilitar la creación de pruebas y la posibilidad de cambiar los parámetros del funcionamiento del algoritmo, nuestra función principal acepta como argumentos el tamaño de la población deseada, el número de iteraciones o generaciones a ejecutar, la tasa de mutación (1/valor establecido), la cantidad de participantes de los torneos y un flag para activar el modo de parada por estancamiento o no.</w:t>
+      </w:r>
+    </w:p>
+    <w:p>
+      <w:pPr>
+        <w:rPr>
+          <w:b/>
+          <w:i/>
+          <w:u w:val="single"/>
+        </w:rPr>
+      </w:pPr>
+      <w:r>
+        <w:t xml:space="preserve">El algoritmo tiene dos criterios de parada, que son complementarios, y nos permiten acotar la ejecución del algoritmo a los parámetros que veamos necesarios. El primer criterio de parada es sencillo: damos al algoritmo un número máximo de generaciones a ejecutar. En cuanto comprobamos que hemos ejecutado tantas iteraciones como decidimos por parámetro, el algoritmo parará. Este criterio funciona junto con otro algo más complejo, que estudia el estancamiento de una población durante la ejecución del algoritmo. </w:t>
+      </w:r>
+      <w:r>
+        <w:rPr>
+          <w:b/>
+          <w:i/>
+          <w:u w:val="single"/>
+        </w:rPr>
+        <w:t>COMPLETAR</w:t>
+      </w:r>
+    </w:p>
+    <w:p>
+      <w:r>
+        <w:t xml:space="preserve">Finalmente, somos capaces de recoger los resultados de la ejecución total del programa en un archivo de texto, que contendrá el número de iteración realizada, el tiempo de ejecución y el mejor fitness de dicha iteración. </w:t>
+      </w:r>
+    </w:p>
+    <w:p>
+      <w:pPr>
+        <w:pStyle w:val="Ttulo2"/>
+      </w:pPr>
+      <w:bookmarkStart w:id="12" w:name="_Aplicación_a_Python"/>
+      <w:bookmarkStart w:id="13" w:name="_Toc464921121"/>
+      <w:bookmarkEnd w:id="12"/>
+      <w:r>
+        <w:lastRenderedPageBreak/>
+        <w:t>Aplicación a Python</w:t>
+      </w:r>
+      <w:bookmarkEnd w:id="13"/>
+    </w:p>
+    <w:p>
+      <w:r>
+        <w:t xml:space="preserve">Nuestra resolución anteriormente descrita ha sido implementada en el lenguaje de programación Python. El funcionamiento principal del programa está en el archivo </w:t>
+      </w:r>
+      <w:r>
+        <w:rPr>
+          <w:b/>
+          <w:i/>
+        </w:rPr>
+        <w:t>main.py</w:t>
+      </w:r>
+      <w:r>
+        <w:t xml:space="preserve">, que contiene el bucle principal del algoritmo, y es el encargado de llamar a todas las funciones del programa. La función main, tal y como se dijo en el apartado anterior, toma como argumentos a varios parámetros que hemos decidido hacer variables para permitir configurar el programa con distintas variaciones de parámetros como el tamaño de población o la tasa de mutación (véase </w:t>
+      </w:r>
+      <w:hyperlink w:anchor="_Función_principal" w:history="1">
+        <w:r>
+          <w:rPr>
+            <w:rStyle w:val="Hipervnculo"/>
+          </w:rPr>
+          <w:t>Función</w:t>
+        </w:r>
+        <w:r>
+          <w:rPr>
+            <w:rStyle w:val="Hipervnculo"/>
+          </w:rPr>
+          <w:t xml:space="preserve"> principa</w:t>
+        </w:r>
+        <w:r>
+          <w:rPr>
+            <w:rStyle w:val="Hipervnculo"/>
+          </w:rPr>
+          <w:t>l</w:t>
+        </w:r>
+      </w:hyperlink>
+      <w:r>
+        <w:t xml:space="preserve">). </w:t>
+      </w:r>
+      <w:r>
+        <w:t>El resto de funciones del programa están en distintos archivos, cada uno contenedor de distintas funcionalidades prácticamente equivalentes a las fases del algoritmo:</w:t>
+      </w:r>
+    </w:p>
+    <w:p>
+      <w:pPr>
+        <w:pStyle w:val="Prrafodelista"/>
+        <w:numPr>
+          <w:ilvl w:val="0"/>
+          <w:numId w:val="21"/>
+        </w:numPr>
+      </w:pPr>
+      <w:r>
+        <w:rPr>
+          <w:b/>
+          <w:i/>
+        </w:rPr>
+        <w:t xml:space="preserve">Generator.py: </w:t>
+      </w:r>
+      <w:r>
+        <w:t>encargado de crear una población aleatoria, con un tamaño determinado por parámetro, de individuos de 384 genes (con valores ‘0’ o ‘F’). Devuelve dicha población para futuro uso. Esta función solo se activa en la primera iteración del algoritmo, para crear la población inicial.</w:t>
+      </w:r>
+    </w:p>
+    <w:p>
+      <w:pPr>
+        <w:pStyle w:val="Prrafodelista"/>
+        <w:numPr>
+          <w:ilvl w:val="0"/>
+          <w:numId w:val="21"/>
+        </w:numPr>
+      </w:pPr>
+      <w:r>
+        <w:rPr>
+          <w:b/>
+          <w:i/>
+        </w:rPr>
+        <w:t xml:space="preserve">Tester.py: </w:t>
+      </w:r>
+      <w:r>
+        <w:t>contenedor de la función de evaluación del algoritmo. Recorre una población pasada por parámetro, y envía a cada uno de los cromosomas a la página web dada en el enunciado, y ejecuta la función de fitness para cada uno de estos. Nosotros leemos el contenido de la página, y devolvemos finalmente el cromosoma con mejor fitness (también devolvemos el fitness).</w:t>
+      </w:r>
+    </w:p>
+    <w:p>
+      <w:pPr>
+        <w:pStyle w:val="Prrafodelista"/>
+        <w:numPr>
+          <w:ilvl w:val="0"/>
+          <w:numId w:val="21"/>
+        </w:numPr>
+      </w:pPr>
+      <w:r>
+        <w:rPr>
+          <w:b/>
+          <w:i/>
+        </w:rPr>
+        <w:t xml:space="preserve">Tournament.py: </w:t>
+      </w:r>
+      <w:r>
+        <w:t>función ejecutora de los torneos. Recibe a una población y el número de participantes a estudiar por cada torneo creado, y mete en una nueva población al ganador de cada uno de los torneos.  El número de torneos es equivalente a la longitud de la población menos dos. Estos dos cromosomas sueltos serán los elegidos por elitismo, que pasan directos a la nueva población. Devolvemos la nueva población seleccionada.</w:t>
+      </w:r>
+    </w:p>
+    <w:p>
+      <w:pPr>
+        <w:pStyle w:val="Prrafodelista"/>
+        <w:numPr>
+          <w:ilvl w:val="0"/>
+          <w:numId w:val="21"/>
+        </w:numPr>
+      </w:pPr>
+      <w:r>
+        <w:rPr>
+          <w:b/>
+          <w:i/>
+        </w:rPr>
+        <w:t xml:space="preserve">CrossMutation.py: </w:t>
+      </w:r>
+      <w:r>
+        <w:t>este a</w:t>
+      </w:r>
+      <w:r>
+        <w:t>rchivo contiene dos funciones claves en el funcionamiento del algoritmo:</w:t>
+      </w:r>
+    </w:p>
+    <w:p>
+      <w:pPr>
+        <w:pStyle w:val="Prrafodelista"/>
+        <w:numPr>
+          <w:ilvl w:val="1"/>
+          <w:numId w:val="21"/>
+        </w:numPr>
+      </w:pPr>
+      <w:r>
+        <w:rPr>
+          <w:b/>
+        </w:rPr>
+        <w:t xml:space="preserve">Cruce: </w:t>
+      </w:r>
+      <w:r>
+        <w:t>recibimos una población y, mediante cruce uniformado, vamos escogiendo a un par de padres de dicha población, para generar a dos hijos que, aleatoriamente, recibirán los genes de un padre u otro. Esto lo hacemos para toda la población menos para los cromosomas elegidos por elitismo, que entran en la nueva población sin cruzarse.</w:t>
+      </w:r>
+    </w:p>
+    <w:p>
+      <w:pPr>
+        <w:pStyle w:val="Prrafodelista"/>
+        <w:numPr>
+          <w:ilvl w:val="1"/>
+          <w:numId w:val="21"/>
+        </w:numPr>
+      </w:pPr>
+      <w:r>
+        <w:rPr>
+          <w:b/>
+        </w:rPr>
+        <w:t>Mutación:</w:t>
+      </w:r>
+      <w:r>
+        <w:t xml:space="preserve"> con una población como parámetro, recorremos cada uno de sus elementos gen a gen y, utilizando la tasa de mutación también recibida por parámetro, calculamos la probabilidad de cambiar cada gen a su alelo contrario (de ‘0’ a ‘F’, o de ‘F’ a ‘0’). Finalmente, devolvemos a la población mutada.</w:t>
+      </w:r>
+    </w:p>
+    <w:p>
+      <w:pPr>
+        <w:pStyle w:val="Prrafodelista"/>
+        <w:numPr>
+          <w:ilvl w:val="0"/>
+          <w:numId w:val="21"/>
+        </w:numPr>
+        <w:rPr>
+          <w:i/>
+        </w:rPr>
+      </w:pPr>
+      <w:r>
+        <w:rPr>
+          <w:b/>
+          <w:i/>
+        </w:rPr>
+        <w:t>dataChecker.py</w:t>
+      </w:r>
+      <w:r>
+        <w:rPr>
+          <w:i/>
+        </w:rPr>
+        <w:t xml:space="preserve">: </w:t>
+      </w:r>
+      <w:r>
+        <w:t>este archivo contiene 3 funciones que no se equivalen con ninguna fase del funcionamiento del algoritmo, sino que son funciones auxiliares creadas para ayudarnos en la realización de la práctica:</w:t>
+      </w:r>
+    </w:p>
+    <w:p>
+      <w:pPr>
+        <w:pStyle w:val="Prrafodelista"/>
+        <w:numPr>
+          <w:ilvl w:val="1"/>
+          <w:numId w:val="21"/>
+        </w:numPr>
+        <w:rPr>
+          <w:i/>
+        </w:rPr>
+      </w:pPr>
+      <w:r>
+        <w:rPr>
+          <w:b/>
+        </w:rPr>
+        <w:t xml:space="preserve">saveData: </w:t>
+      </w:r>
+      <w:r>
+        <w:t xml:space="preserve">con esta función, creamos un archivo de texto que exporta toda la información necesaria para conocer el funcionamiento del algoritmo. En concreto, guarda todos los parámetros con los que se ha ejecutado el algoritmo, y </w:t>
+      </w:r>
+      <w:r>
+        <w:t>el resultado de cada una de las iteraciones de este, para un futuro estudio más cómodo del algoritmo y su funcionamiento.</w:t>
+      </w:r>
+    </w:p>
+    <w:p>
+      <w:pPr>
+        <w:pStyle w:val="Prrafodelista"/>
+        <w:numPr>
+          <w:ilvl w:val="1"/>
+          <w:numId w:val="21"/>
+        </w:numPr>
+        <w:rPr>
+          <w:i/>
+        </w:rPr>
+      </w:pPr>
+      <w:r>
+        <w:rPr>
+          <w:b/>
+        </w:rPr>
+        <w:t>paradaAlgoritmo:</w:t>
+      </w:r>
+      <w:r>
+        <w:t xml:space="preserve"> tal y como hemos explicado en la resolución del problema, nuestro algoritmo tiene dos criterios de parada. Esta función se encarga de hacer funcionar el segundo criterio de parada (basado en el estancamiento de una iteración a otra). </w:t>
+      </w:r>
+      <w:r>
+        <w:rPr>
+          <w:b/>
+          <w:i/>
+          <w:u w:val="single"/>
+        </w:rPr>
+        <w:t>COMPLETAR</w:t>
+      </w:r>
+    </w:p>
+    <w:p>
+      <w:pPr>
+        <w:pStyle w:val="Prrafodelista"/>
+        <w:numPr>
+          <w:ilvl w:val="1"/>
+          <w:numId w:val="21"/>
+        </w:numPr>
+        <w:rPr>
+          <w:i/>
+        </w:rPr>
+      </w:pPr>
+      <w:r>
+        <w:rPr>
+          <w:b/>
+        </w:rPr>
+        <w:lastRenderedPageBreak/>
+        <w:t>estadoEjecución:</w:t>
+      </w:r>
+      <w:r>
+        <w:t xml:space="preserve"> esta función muestra en la terminal una barra de estado del funcionamiento del programa, con un porcentaje de progreso completado a su lado (clave para conocer el estado de ejecución del programa). </w:t>
+      </w:r>
+    </w:p>
+    <w:p>
+      <w:pPr>
+        <w:pStyle w:val="Prrafodelista"/>
+        <w:numPr>
+          <w:ilvl w:val="0"/>
+          <w:numId w:val="21"/>
+        </w:numPr>
+        <w:rPr>
+          <w:i/>
+        </w:rPr>
+      </w:pPr>
+      <w:r>
+        <w:rPr>
+          <w:b/>
+          <w:i/>
+        </w:rPr>
+        <w:t xml:space="preserve">Exec.py: </w:t>
+      </w:r>
+      <w:r>
+        <w:t xml:space="preserve">archivo contenedor de todas las configuraciones del programa utilizadas para la prueba. Llama a main con distintos parámetros (por lo que ejecuta el algoritmo con distintos parámetros). </w:t>
+      </w:r>
+    </w:p>
+    <w:p>
+      <w:pPr>
+        <w:ind w:left="360"/>
+      </w:pPr>
+      <w:r>
+        <w:t xml:space="preserve">Actualmente, para ejecutar el programa, debemos introducir en </w:t>
+      </w:r>
+      <w:r>
+        <w:rPr>
+          <w:i/>
+        </w:rPr>
+        <w:t>exec.py</w:t>
+      </w:r>
+      <w:r>
+        <w:rPr>
+          <w:i/>
+        </w:rPr>
+        <w:t xml:space="preserve"> </w:t>
+      </w:r>
+      <w:r>
+        <w:t>la llamada a main con los parámetros que decidamos utilizar para la ejecución del algoritmo (ejemplificado</w:t>
+      </w:r>
+      <w:r>
+        <w:t xml:space="preserve"> </w:t>
+      </w:r>
+      <w:r>
+        <w:t>con una llamada ya creada y una explicación comentada en el propio archivo).</w:t>
+      </w:r>
+    </w:p>
+    <w:p>
+      <w:pPr>
+        <w:ind w:left="360"/>
+      </w:pPr>
+      <w:r>
+        <w:t xml:space="preserve">Por supuesto, el desarrollo de gran parte de este algoritmo se hizo con el modelo simplificado planteado en el enunciado (cadenas de 64 bits, ‘0’ y ‘1’, con una función de fitness alternativa), con los que conseguimos ajustar el algoritmo para llegar al cromosoma perfecto (con fitness = 0) en unas pocas iteraciones. </w:t>
+      </w:r>
+      <w:r>
+        <w:t xml:space="preserve">Con </w:t>
+      </w:r>
+      <w:r>
+        <w:t>unos pocos cambios en esa primera versión simplificada del algoritmo</w:t>
+      </w:r>
+      <w:r>
+        <w:t>, hemos sido capaces de convertir la resolución teórica expuesta en el apartado Resoluci</w:t>
+      </w:r>
+      <w:r>
+        <w:t xml:space="preserve">ón a una solución práctica y funcional, cuyos resultados estudiaremos en el siguiente apartado. </w:t>
+      </w:r>
+    </w:p>
+    <w:p>
+      <w:pPr>
+        <w:pStyle w:val="Ttulo2"/>
+      </w:pPr>
+      <w:bookmarkStart w:id="14" w:name="_Toc464921122"/>
+      <w:r>
+        <w:t>Análisis</w:t>
+      </w:r>
+      <w:bookmarkEnd w:id="14"/>
+    </w:p>
+    <w:p>
+      <w:r>
+        <w:t xml:space="preserve">En este apartado, queremos estudiar los resultados obtenidos por el algoritmo con distintas configuraciones, y ver cuál es la que mejor resultado da en el menor tiempo posible. Para la realización de las pruebas, hemos rellenado </w:t>
+      </w:r>
+      <w:r>
+        <w:rPr>
+          <w:i/>
+        </w:rPr>
+        <w:t>exec.py</w:t>
+      </w:r>
+      <w:r>
+        <w:rPr>
+          <w:i/>
+        </w:rPr>
+        <w:t xml:space="preserve"> </w:t>
+      </w:r>
+      <w:r>
+        <w:t>con numerosas llamadas al algoritmo, con va</w:t>
+      </w:r>
+      <w:r>
+        <w:t xml:space="preserve">riaciones en cada uno de los parámetros variables que tenemos disponibles. </w:t>
+      </w:r>
+    </w:p>
+    <w:p>
+      <w:r>
+        <w:rPr>
+          <w:b/>
+          <w:i/>
+          <w:u w:val="single"/>
+        </w:rPr>
+        <w:t>AASASSDFsdfdfsf</w:t>
+      </w:r>
+    </w:p>
+    <w:p/>
+    <w:p/>
+    <w:p/>
+    <w:p/>
+    <w:p/>
+    <w:p/>
+    <w:p/>
+    <w:p/>
+    <w:p/>
+    <w:p/>
+    <w:p/>
+    <w:p/>
+    <w:p/>
+    <w:p/>
+    <w:p>
+      <w:pPr>
+        <w:pStyle w:val="Ttulo1"/>
+      </w:pPr>
+      <w:bookmarkStart w:id="15" w:name="_Toc464921123"/>
+      <w:r>
+        <w:lastRenderedPageBreak/>
+        <w:t>SEGUNDA PARTE (AMPLIACIÓN)</w:t>
+      </w:r>
+      <w:bookmarkEnd w:id="15"/>
+    </w:p>
+    <w:p>
+      <w:r>
+        <w:t xml:space="preserve">La segunda parte de la práctica (una ampliación sobre la primera parte) nos plantea un problema algo más complejo </w:t>
+      </w:r>
+      <w:r>
+        <w:t xml:space="preserve">que el original. En el enunciado se nos comenta que la instalación de sensores medioambientales se ha complicado, y ahora tenemos la posibilidad de instalar sensores que se activen de manera intermitente para ahorrar energía, a costa de no estar midiendo el nivel del aire activamente (y por ello, quizá perdiendo información en el proceso). </w:t>
+      </w:r>
+    </w:p>
+    <w:p>
+      <w:r>
+        <w:t>Nuestro trabajo es estudiar si es posible lograr una solución mejor con este sistema o con el anterior. Para ello, debemos hacer ciertas modificaciones a nuestro algoritmo anteriormente creado para aceptar las nuevas condiciones.</w:t>
+      </w:r>
+    </w:p>
+    <w:p>
+      <w:pPr>
+        <w:pStyle w:val="Ttulo2"/>
+      </w:pPr>
+      <w:bookmarkStart w:id="16" w:name="_Toc464921124"/>
+      <w:r>
+        <w:t>Codificación</w:t>
+      </w:r>
+      <w:bookmarkEnd w:id="16"/>
+    </w:p>
+    <w:p>
+      <w:r>
+        <w:t xml:space="preserve">Tal y como se especifica en el enunciado, esta parte de la práctica es una ampliación, por lo que usaremos como base lo creado en la primera parte. La codificación será muy similar a la de la primera parte, utilizando cromosomas de 384 genes, donde cada gen representa a cada una de las posibles posiciones de los sensores de 24 estaciones medioambientales (16 sensores * 24 estaciones). </w:t>
+      </w:r>
+    </w:p>
+    <w:p>
+      <w:r>
+        <w:t>La gran diferencia reside en los posibles alelos de los genes. Mientras que en la primera parte solo podíamos tener ‘0’ (sin colocar) o ‘F’ (colocado completamente), ahora a estos les añadimos el alelo ‘H’ (colocado intermitentemente). Por lo tanto, ahora tenemos una codificación ternaria en lugar de la binaria original. Esto provoca que ciertos elementos de la resolución del problema puedan cambiar.</w:t>
+      </w:r>
+    </w:p>
+    <w:p>
+      <w:pPr>
+        <w:pStyle w:val="Ttulo2"/>
+      </w:pPr>
+      <w:bookmarkStart w:id="17" w:name="_Toc464921125"/>
+      <w:r>
+        <w:t>Resolución</w:t>
+      </w:r>
+      <w:bookmarkEnd w:id="17"/>
+    </w:p>
+    <w:p>
+      <w:r>
+        <w:t xml:space="preserve">Gran parte de la resolución de la primera parte es totalmente aplicable </w:t>
+      </w:r>
+      <w:r>
+        <w:t>a esta ampliación, con ciertos detalles que especificaremos a continuación.</w:t>
+      </w:r>
+    </w:p>
+    <w:p>
+      <w:pPr>
+        <w:pStyle w:val="Ttulo3"/>
+      </w:pPr>
+      <w:bookmarkStart w:id="18" w:name="_Toc464921126"/>
+      <w:r>
+        <w:t>Inicialización</w:t>
+      </w:r>
+      <w:bookmarkEnd w:id="18"/>
+    </w:p>
+    <w:p>
+      <w:r>
+        <w:t xml:space="preserve">La inicialización, gracias al cambio en la codificación del problema, ha sufrido cambios en su planteamiento. Ahora generará una población aleatoria, de tamaño determinado por parámetro, </w:t>
+      </w:r>
+      <w:r>
+        <w:t xml:space="preserve">pero con genes que pueden tomar un valor de ‘0’, ‘F’, y ‘H’, en lugar de solo los dos primeros como en la primera parte. </w:t>
+      </w:r>
+    </w:p>
+    <w:p>
+      <w:pPr>
+        <w:pStyle w:val="Ttulo3"/>
+      </w:pPr>
+      <w:bookmarkStart w:id="19" w:name="_Toc464921127"/>
+      <w:r>
+        <w:t>Evaluación</w:t>
+      </w:r>
+      <w:bookmarkEnd w:id="19"/>
+    </w:p>
+    <w:p>
+      <w:r>
+        <w:t>La fase de evaluación se mantendrá exactamente igual a la primera parte, ya que no hay un cambio significativo en el funcionamiento de esta (y, además, usamos la misma URL para obtener el fitness que en la anterior parte).</w:t>
+      </w:r>
+    </w:p>
+    <w:p>
+      <w:pPr>
+        <w:pStyle w:val="Ttulo3"/>
+      </w:pPr>
+      <w:bookmarkStart w:id="20" w:name="_Toc464921128"/>
+      <w:r>
+        <w:t>Selección</w:t>
+      </w:r>
+      <w:bookmarkEnd w:id="20"/>
+    </w:p>
+    <w:p>
+      <w:r>
+        <w:t>De nuevo, el proceso de selección por torneos se mantendrá exactamente igual que en la primera parte, ya que principalmente hace uso de la intacta función de evaluación. De nuevo, mantenemos a un par de cromosomas para realizar el elitismo y no perjudicar el rendimiento del algoritmo de iteración a iteración.</w:t>
+      </w:r>
+    </w:p>
+    <w:p>
+      <w:pPr>
+        <w:pStyle w:val="Ttulo3"/>
+      </w:pPr>
+      <w:bookmarkStart w:id="21" w:name="_Toc464921129"/>
+      <w:r>
+        <w:lastRenderedPageBreak/>
+        <w:t>Cruce</w:t>
+      </w:r>
+      <w:bookmarkEnd w:id="21"/>
+    </w:p>
+    <w:p>
+      <w:r>
+        <w:t>La función de cruce, al igual que la evaluación y la selección, seguirá intacta, de nuevo utilizando cruce uniforme para la creación de los descendientes de la siguiente generación.</w:t>
+      </w:r>
+    </w:p>
+    <w:p>
+      <w:pPr>
+        <w:pStyle w:val="Ttulo3"/>
+      </w:pPr>
+      <w:bookmarkStart w:id="22" w:name="_Toc464921130"/>
+      <w:r>
+        <w:t>Mutación</w:t>
+      </w:r>
+      <w:bookmarkEnd w:id="22"/>
+      <w:r>
+        <w:t xml:space="preserve"> </w:t>
+      </w:r>
+    </w:p>
+    <w:p>
+      <w:r>
+        <w:t>La mutación ha sufrido cambios, de nuevo por el cambio en la codificación del problema. Al tener una codificación ternaria, la mutación debe determinar no solo que gen va a mutar, si no a cuál de los otros dos alelos cambiará. Esta elección será totalmente aleatoria, utilizando el mismo proceso de elección de gen a mutar que en la primera parte.</w:t>
+      </w:r>
+    </w:p>
+    <w:p>
+      <w:pPr>
+        <w:pStyle w:val="Ttulo3"/>
+      </w:pPr>
+      <w:bookmarkStart w:id="23" w:name="_Toc464921131"/>
+      <w:r>
+        <w:t>Función principal</w:t>
+      </w:r>
+      <w:bookmarkEnd w:id="23"/>
+    </w:p>
+    <w:p>
+      <w:r>
+        <w:t xml:space="preserve">La función principal del programa funcionará igual que en la primera parte, dedicándose simplemente a lanzar las fases anteriores en orden y de manera iterativa. </w:t>
+      </w:r>
+    </w:p>
+    <w:p>
+      <w:r>
+        <w:t xml:space="preserve">La traducción de esta resolución a Python es prácticamente idéntica que en la primera parte (véase </w:t>
+      </w:r>
+      <w:hyperlink w:anchor="_Aplicación_a_Python" w:history="1">
+        <w:r>
+          <w:rPr>
+            <w:rStyle w:val="Hipervnculo"/>
+          </w:rPr>
+          <w:t>Aplicación a Python</w:t>
+        </w:r>
+      </w:hyperlink>
+      <w:r>
+        <w:t>). La mayor diferencia entre ambas partes es, de nuevo, el cambio de codificación. La función de generador de poblaciones (</w:t>
+      </w:r>
+      <w:r>
+        <w:rPr>
+          <w:b/>
+          <w:i/>
+        </w:rPr>
+        <w:t>generator.py</w:t>
+      </w:r>
+      <w:r>
+        <w:t xml:space="preserve">) utilizará los tres posibles valores de cada gen para formar su población inicial, y la mutación también elegirá aleatoriamente entre los dos alelos inversos al elegido para mutar en </w:t>
+      </w:r>
+      <w:r>
+        <w:rPr>
+          <w:b/>
+          <w:i/>
+        </w:rPr>
+        <w:t>crossMutation.py.mutacion</w:t>
+      </w:r>
+      <w:r>
+        <w:t>. El resto de los archivos son idénticos a la primera parte, al igual que el funcionamiento del algoritmo.</w:t>
+      </w:r>
+    </w:p>
+    <w:p>
+      <w:pPr>
+        <w:pStyle w:val="Ttulo2"/>
+      </w:pPr>
+      <w:bookmarkStart w:id="24" w:name="_Toc464921132"/>
+      <w:r>
+        <w:t>Comparación</w:t>
+      </w:r>
+      <w:bookmarkEnd w:id="24"/>
+    </w:p>
+    <w:p>
+      <w:r>
+        <w:t xml:space="preserve">El elemento más interesante de esta parte es la comparación de ambas codificaciones, es decir, ver si de verdad merece la pena introducir este nuevo tipo de sensor en comparación con el problema original. Para la comparación entre ambos problemas, utilizaremos la configuración del algoritmo que mejor resultado nos ha dado en el análisis de la primera parte, ya que consideramos justo que ambos se comparen en los mismos términos. </w:t>
+      </w:r>
+    </w:p>
+    <w:p>
+      <w:r>
+        <w:rPr>
+          <w:b/>
+          <w:i/>
+          <w:u w:val="single"/>
+        </w:rPr>
+        <w:t>AJSKLSA</w:t>
+      </w:r>
+      <w:bookmarkStart w:id="25" w:name="_GoBack"/>
+      <w:bookmarkEnd w:id="25"/>
     </w:p>
     <w:sectPr>
+      <w:footerReference w:type="default" r:id="rId8"/>
       <w:pgSz w:w="11906" w:h="16838"/>
       <w:pgMar w:top="1417" w:right="1701" w:bottom="1417" w:left="1701" w:header="708" w:footer="708" w:gutter="0"/>
       <w:pgNumType w:start="0"/>
@@ -1503,6 +3611,100 @@
     </w:sectPr>
   </w:body>
 </w:document>
+</file>
+
+<file path=word/endnotes.xml><?xml version="1.0" encoding="utf-8"?>
+<w:endnotes xmlns:wpc="http://schemas.microsoft.com/office/word/2010/wordprocessingCanvas" xmlns:cx="http://schemas.microsoft.com/office/drawing/2014/chartex" xmlns:cx1="http://schemas.microsoft.com/office/drawing/2015/9/8/chartex" xmlns:cx2="http://schemas.microsoft.com/office/drawing/2015/10/21/chartex" xmlns:mc="http://schemas.openxmlformats.org/markup-compatibility/2006" xmlns:o="urn:schemas-microsoft-com:office:office" xmlns:r="http://schemas.openxmlformats.org/officeDocument/2006/relationships" xmlns:m="http://schemas.openxmlformats.org/officeDocument/2006/math" xmlns:v="urn:schemas-microsoft-com:vml" xmlns:wp14="http://schemas.microsoft.com/office/word/2010/wordprocessingDrawing" xmlns:wp="http://schemas.openxmlformats.org/drawingml/2006/wordprocessingDrawing" xmlns:w10="urn:schemas-microsoft-com:office:word" xmlns:w="http://schemas.openxmlformats.org/wordprocessingml/2006/main" xmlns:w14="http://schemas.microsoft.com/office/word/2010/wordml" xmlns:w15="http://schemas.microsoft.com/office/word/2012/wordml" xmlns:w16se="http://schemas.microsoft.com/office/word/2015/wordml/symex" xmlns:wpg="http://schemas.microsoft.com/office/word/2010/wordprocessingGroup" xmlns:wpi="http://schemas.microsoft.com/office/word/2010/wordprocessingInk" xmlns:wne="http://schemas.microsoft.com/office/word/2006/wordml" xmlns:wps="http://schemas.microsoft.com/office/word/2010/wordprocessingShape" mc:Ignorable="w14 w15 w16se wp14">
+  <w:endnote w:type="separator" w:id="-1">
+    <w:p>
+      <w:pPr>
+        <w:spacing w:after="0" w:line="240" w:lineRule="auto"/>
+      </w:pPr>
+      <w:r>
+        <w:separator/>
+      </w:r>
+    </w:p>
+  </w:endnote>
+  <w:endnote w:type="continuationSeparator" w:id="0">
+    <w:p>
+      <w:pPr>
+        <w:spacing w:after="0" w:line="240" w:lineRule="auto"/>
+      </w:pPr>
+      <w:r>
+        <w:continuationSeparator/>
+      </w:r>
+    </w:p>
+  </w:endnote>
+</w:endnotes>
+</file>
+
+<file path=word/footer1.xml><?xml version="1.0" encoding="utf-8"?>
+<w:ftr xmlns:wpc="http://schemas.microsoft.com/office/word/2010/wordprocessingCanvas" xmlns:cx="http://schemas.microsoft.com/office/drawing/2014/chartex" xmlns:cx1="http://schemas.microsoft.com/office/drawing/2015/9/8/chartex" xmlns:cx2="http://schemas.microsoft.com/office/drawing/2015/10/21/chartex" xmlns:mc="http://schemas.openxmlformats.org/markup-compatibility/2006" xmlns:o="urn:schemas-microsoft-com:office:office" xmlns:r="http://schemas.openxmlformats.org/officeDocument/2006/relationships" xmlns:m="http://schemas.openxmlformats.org/officeDocument/2006/math" xmlns:v="urn:schemas-microsoft-com:vml" xmlns:wp14="http://schemas.microsoft.com/office/word/2010/wordprocessingDrawing" xmlns:wp="http://schemas.openxmlformats.org/drawingml/2006/wordprocessingDrawing" xmlns:w10="urn:schemas-microsoft-com:office:word" xmlns:w="http://schemas.openxmlformats.org/wordprocessingml/2006/main" xmlns:w14="http://schemas.microsoft.com/office/word/2010/wordml" xmlns:w15="http://schemas.microsoft.com/office/word/2012/wordml" xmlns:w16se="http://schemas.microsoft.com/office/word/2015/wordml/symex" xmlns:wpg="http://schemas.microsoft.com/office/word/2010/wordprocessingGroup" xmlns:wpi="http://schemas.microsoft.com/office/word/2010/wordprocessingInk" xmlns:wne="http://schemas.microsoft.com/office/word/2006/wordml" xmlns:wps="http://schemas.microsoft.com/office/word/2010/wordprocessingShape" mc:Ignorable="w14 w15 w16se wp14">
+  <w:sdt>
+    <w:sdtPr>
+      <w:id w:val="-1287035209"/>
+      <w:docPartObj>
+        <w:docPartGallery w:val="Page Numbers (Bottom of Page)"/>
+        <w:docPartUnique/>
+      </w:docPartObj>
+    </w:sdtPr>
+    <w:sdtContent>
+      <w:p>
+        <w:pPr>
+          <w:pStyle w:val="Piedepgina"/>
+        </w:pPr>
+        <w:r>
+          <w:fldChar w:fldCharType="begin"/>
+        </w:r>
+        <w:r>
+          <w:instrText>PAGE   \* MERGEFORMAT</w:instrText>
+        </w:r>
+        <w:r>
+          <w:fldChar w:fldCharType="separate"/>
+        </w:r>
+        <w:r>
+          <w:rPr>
+            <w:noProof/>
+          </w:rPr>
+          <w:t>7</w:t>
+        </w:r>
+        <w:r>
+          <w:fldChar w:fldCharType="end"/>
+        </w:r>
+      </w:p>
+    </w:sdtContent>
+  </w:sdt>
+  <w:p>
+    <w:pPr>
+      <w:pStyle w:val="Piedepgina"/>
+    </w:pPr>
+  </w:p>
+</w:ftr>
+</file>
+
+<file path=word/footnotes.xml><?xml version="1.0" encoding="utf-8"?>
+<w:footnotes xmlns:wpc="http://schemas.microsoft.com/office/word/2010/wordprocessingCanvas" xmlns:cx="http://schemas.microsoft.com/office/drawing/2014/chartex" xmlns:cx1="http://schemas.microsoft.com/office/drawing/2015/9/8/chartex" xmlns:cx2="http://schemas.microsoft.com/office/drawing/2015/10/21/chartex" xmlns:mc="http://schemas.openxmlformats.org/markup-compatibility/2006" xmlns:o="urn:schemas-microsoft-com:office:office" xmlns:r="http://schemas.openxmlformats.org/officeDocument/2006/relationships" xmlns:m="http://schemas.openxmlformats.org/officeDocument/2006/math" xmlns:v="urn:schemas-microsoft-com:vml" xmlns:wp14="http://schemas.microsoft.com/office/word/2010/wordprocessingDrawing" xmlns:wp="http://schemas.openxmlformats.org/drawingml/2006/wordprocessingDrawing" xmlns:w10="urn:schemas-microsoft-com:office:word" xmlns:w="http://schemas.openxmlformats.org/wordprocessingml/2006/main" xmlns:w14="http://schemas.microsoft.com/office/word/2010/wordml" xmlns:w15="http://schemas.microsoft.com/office/word/2012/wordml" xmlns:w16se="http://schemas.microsoft.com/office/word/2015/wordml/symex" xmlns:wpg="http://schemas.microsoft.com/office/word/2010/wordprocessingGroup" xmlns:wpi="http://schemas.microsoft.com/office/word/2010/wordprocessingInk" xmlns:wne="http://schemas.microsoft.com/office/word/2006/wordml" xmlns:wps="http://schemas.microsoft.com/office/word/2010/wordprocessingShape" mc:Ignorable="w14 w15 w16se wp14">
+  <w:footnote w:type="separator" w:id="-1">
+    <w:p>
+      <w:pPr>
+        <w:spacing w:after="0" w:line="240" w:lineRule="auto"/>
+      </w:pPr>
+      <w:r>
+        <w:separator/>
+      </w:r>
+    </w:p>
+  </w:footnote>
+  <w:footnote w:type="continuationSeparator" w:id="0">
+    <w:p>
+      <w:pPr>
+        <w:spacing w:after="0" w:line="240" w:lineRule="auto"/>
+      </w:pPr>
+      <w:r>
+        <w:continuationSeparator/>
+      </w:r>
+    </w:p>
+  </w:footnote>
+</w:footnotes>
 </file>
 
 <file path=word/numbering.xml><?xml version="1.0" encoding="utf-8"?>
@@ -1591,6 +3793,119 @@
       <w:pPr>
         <w:ind w:left="1584" w:hanging="1584"/>
       </w:pPr>
+    </w:lvl>
+  </w:abstractNum>
+  <w:abstractNum w:abstractNumId="1" w15:restartNumberingAfterBreak="0">
+    <w:nsid w:val="22B6471E"/>
+    <w:multiLevelType w:val="hybridMultilevel"/>
+    <w:tmpl w:val="22BC0C8C"/>
+    <w:lvl w:ilvl="0" w:tplc="04090005">
+      <w:start w:val="1"/>
+      <w:numFmt w:val="bullet"/>
+      <w:lvlText w:val=""/>
+      <w:lvlJc w:val="left"/>
+      <w:pPr>
+        <w:ind w:left="720" w:hanging="360"/>
+      </w:pPr>
+      <w:rPr>
+        <w:rFonts w:ascii="Wingdings" w:hAnsi="Wingdings" w:hint="default"/>
+      </w:rPr>
+    </w:lvl>
+    <w:lvl w:ilvl="1" w:tplc="0C0A0003">
+      <w:start w:val="1"/>
+      <w:numFmt w:val="bullet"/>
+      <w:lvlText w:val="o"/>
+      <w:lvlJc w:val="left"/>
+      <w:pPr>
+        <w:ind w:left="1440" w:hanging="360"/>
+      </w:pPr>
+      <w:rPr>
+        <w:rFonts w:ascii="Courier New" w:hAnsi="Courier New" w:cs="Courier New" w:hint="default"/>
+      </w:rPr>
+    </w:lvl>
+    <w:lvl w:ilvl="2" w:tplc="0C0A0005" w:tentative="1">
+      <w:start w:val="1"/>
+      <w:numFmt w:val="bullet"/>
+      <w:lvlText w:val=""/>
+      <w:lvlJc w:val="left"/>
+      <w:pPr>
+        <w:ind w:left="2160" w:hanging="360"/>
+      </w:pPr>
+      <w:rPr>
+        <w:rFonts w:ascii="Wingdings" w:hAnsi="Wingdings" w:hint="default"/>
+      </w:rPr>
+    </w:lvl>
+    <w:lvl w:ilvl="3" w:tplc="0C0A0001" w:tentative="1">
+      <w:start w:val="1"/>
+      <w:numFmt w:val="bullet"/>
+      <w:lvlText w:val=""/>
+      <w:lvlJc w:val="left"/>
+      <w:pPr>
+        <w:ind w:left="2880" w:hanging="360"/>
+      </w:pPr>
+      <w:rPr>
+        <w:rFonts w:ascii="Symbol" w:hAnsi="Symbol" w:hint="default"/>
+      </w:rPr>
+    </w:lvl>
+    <w:lvl w:ilvl="4" w:tplc="0C0A0003" w:tentative="1">
+      <w:start w:val="1"/>
+      <w:numFmt w:val="bullet"/>
+      <w:lvlText w:val="o"/>
+      <w:lvlJc w:val="left"/>
+      <w:pPr>
+        <w:ind w:left="3600" w:hanging="360"/>
+      </w:pPr>
+      <w:rPr>
+        <w:rFonts w:ascii="Courier New" w:hAnsi="Courier New" w:cs="Courier New" w:hint="default"/>
+      </w:rPr>
+    </w:lvl>
+    <w:lvl w:ilvl="5" w:tplc="0C0A0005" w:tentative="1">
+      <w:start w:val="1"/>
+      <w:numFmt w:val="bullet"/>
+      <w:lvlText w:val=""/>
+      <w:lvlJc w:val="left"/>
+      <w:pPr>
+        <w:ind w:left="4320" w:hanging="360"/>
+      </w:pPr>
+      <w:rPr>
+        <w:rFonts w:ascii="Wingdings" w:hAnsi="Wingdings" w:hint="default"/>
+      </w:rPr>
+    </w:lvl>
+    <w:lvl w:ilvl="6" w:tplc="0C0A0001" w:tentative="1">
+      <w:start w:val="1"/>
+      <w:numFmt w:val="bullet"/>
+      <w:lvlText w:val=""/>
+      <w:lvlJc w:val="left"/>
+      <w:pPr>
+        <w:ind w:left="5040" w:hanging="360"/>
+      </w:pPr>
+      <w:rPr>
+        <w:rFonts w:ascii="Symbol" w:hAnsi="Symbol" w:hint="default"/>
+      </w:rPr>
+    </w:lvl>
+    <w:lvl w:ilvl="7" w:tplc="0C0A0003" w:tentative="1">
+      <w:start w:val="1"/>
+      <w:numFmt w:val="bullet"/>
+      <w:lvlText w:val="o"/>
+      <w:lvlJc w:val="left"/>
+      <w:pPr>
+        <w:ind w:left="5760" w:hanging="360"/>
+      </w:pPr>
+      <w:rPr>
+        <w:rFonts w:ascii="Courier New" w:hAnsi="Courier New" w:cs="Courier New" w:hint="default"/>
+      </w:rPr>
+    </w:lvl>
+    <w:lvl w:ilvl="8" w:tplc="0C0A0005" w:tentative="1">
+      <w:start w:val="1"/>
+      <w:numFmt w:val="bullet"/>
+      <w:lvlText w:val=""/>
+      <w:lvlJc w:val="left"/>
+      <w:pPr>
+        <w:ind w:left="6480" w:hanging="360"/>
+      </w:pPr>
+      <w:rPr>
+        <w:rFonts w:ascii="Wingdings" w:hAnsi="Wingdings" w:hint="default"/>
+      </w:rPr>
     </w:lvl>
   </w:abstractNum>
   <w:num w:numId="1">
@@ -1652,6 +3967,9 @@
   </w:num>
   <w:num w:numId="20">
     <w:abstractNumId w:val="0"/>
+  </w:num>
+  <w:num w:numId="21">
+    <w:abstractNumId w:val="1"/>
   </w:num>
 </w:numbering>
 </file>
@@ -1779,6 +4097,7 @@
     <w:lsdException w:name="HTML Sample" w:semiHidden="1" w:unhideWhenUsed="1"/>
     <w:lsdException w:name="HTML Typewriter" w:semiHidden="1" w:unhideWhenUsed="1"/>
     <w:lsdException w:name="HTML Variable" w:semiHidden="1" w:unhideWhenUsed="1"/>
+    <w:lsdException w:name="Normal Table" w:semiHidden="1" w:unhideWhenUsed="1"/>
     <w:lsdException w:name="annotation subject" w:semiHidden="1" w:unhideWhenUsed="1"/>
     <w:lsdException w:name="No List" w:semiHidden="1" w:unhideWhenUsed="1"/>
     <w:lsdException w:name="Outline List 1" w:semiHidden="1" w:unhideWhenUsed="1"/>
@@ -1825,8 +4144,10 @@
     <w:lsdException w:name="Table Subtle 2" w:semiHidden="1" w:unhideWhenUsed="1"/>
     <w:lsdException w:name="Table Web 1" w:semiHidden="1" w:unhideWhenUsed="1"/>
     <w:lsdException w:name="Table Web 2" w:semiHidden="1" w:unhideWhenUsed="1"/>
+    <w:lsdException w:name="Table Web 3" w:semiHidden="1" w:unhideWhenUsed="1"/>
     <w:lsdException w:name="Balloon Text" w:semiHidden="1" w:unhideWhenUsed="1"/>
     <w:lsdException w:name="Table Grid" w:uiPriority="59"/>
+    <w:lsdException w:name="Table Theme" w:semiHidden="1" w:unhideWhenUsed="1"/>
     <w:lsdException w:name="Placeholder Text" w:semiHidden="1"/>
     <w:lsdException w:name="No Spacing" w:uiPriority="1" w:qFormat="1"/>
     <w:lsdException w:name="Light Shading" w:uiPriority="60"/>
@@ -2725,7 +5046,6 @@
     <w:basedOn w:val="Ttulo1"/>
     <w:next w:val="Normal"/>
     <w:uiPriority w:val="39"/>
-    <w:semiHidden/>
     <w:unhideWhenUsed/>
     <w:qFormat/>
     <w:rsid w:val="00D704E1"/>
@@ -2733,536 +5053,168 @@
       <w:outlineLvl w:val="9"/>
     </w:pPr>
   </w:style>
-</w:styles>
-</file>
-
-<file path=word/glossary/document.xml><?xml version="1.0" encoding="utf-8"?>
-<w:glossaryDocument xmlns:wpc="http://schemas.microsoft.com/office/word/2010/wordprocessingCanvas" xmlns:cx="http://schemas.microsoft.com/office/drawing/2014/chartex" xmlns:cx1="http://schemas.microsoft.com/office/drawing/2015/9/8/chartex" xmlns:cx2="http://schemas.microsoft.com/office/drawing/2015/10/21/chartex" xmlns:mc="http://schemas.openxmlformats.org/markup-compatibility/2006" xmlns:o="urn:schemas-microsoft-com:office:office" xmlns:r="http://schemas.openxmlformats.org/officeDocument/2006/relationships" xmlns:m="http://schemas.openxmlformats.org/officeDocument/2006/math" xmlns:v="urn:schemas-microsoft-com:vml" xmlns:wp14="http://schemas.microsoft.com/office/word/2010/wordprocessingDrawing" xmlns:wp="http://schemas.openxmlformats.org/drawingml/2006/wordprocessingDrawing" xmlns:w10="urn:schemas-microsoft-com:office:word" xmlns:w="http://schemas.openxmlformats.org/wordprocessingml/2006/main" xmlns:w14="http://schemas.microsoft.com/office/word/2010/wordml" xmlns:w15="http://schemas.microsoft.com/office/word/2012/wordml" xmlns:w16se="http://schemas.microsoft.com/office/word/2015/wordml/symex" xmlns:wpg="http://schemas.microsoft.com/office/word/2010/wordprocessingGroup" xmlns:wpi="http://schemas.microsoft.com/office/word/2010/wordprocessingInk" xmlns:wne="http://schemas.microsoft.com/office/word/2006/wordml" xmlns:wps="http://schemas.microsoft.com/office/word/2010/wordprocessingShape" mc:Ignorable="w14 w15 w16se wp14"/>
-</file>
-
-<file path=word/glossary/fontTable.xml><?xml version="1.0" encoding="utf-8"?>
-<w:fonts xmlns:mc="http://schemas.openxmlformats.org/markup-compatibility/2006" xmlns:r="http://schemas.openxmlformats.org/officeDocument/2006/relationships" xmlns:w="http://schemas.openxmlformats.org/wordprocessingml/2006/main" xmlns:w14="http://schemas.microsoft.com/office/word/2010/wordml" xmlns:w15="http://schemas.microsoft.com/office/word/2012/wordml" xmlns:w16se="http://schemas.microsoft.com/office/word/2015/wordml/symex" mc:Ignorable="w14 w15 w16se">
-  <w:font w:name="Calibri">
-    <w:panose1 w:val="020F0502020204030204"/>
-    <w:charset w:val="00"/>
-    <w:family w:val="swiss"/>
-    <w:pitch w:val="variable"/>
-    <w:sig w:usb0="E0002AFF" w:usb1="C000247B" w:usb2="00000009" w:usb3="00000000" w:csb0="000001FF" w:csb1="00000000"/>
-  </w:font>
-  <w:font w:name="Times New Roman">
-    <w:panose1 w:val="02020603050405020304"/>
-    <w:charset w:val="00"/>
-    <w:family w:val="roman"/>
-    <w:pitch w:val="variable"/>
-    <w:sig w:usb0="E0002EFF" w:usb1="C000785B" w:usb2="00000009" w:usb3="00000000" w:csb0="000001FF" w:csb1="00000000"/>
-  </w:font>
-  <w:font w:name="Tahoma">
-    <w:panose1 w:val="020B0604030504040204"/>
-    <w:charset w:val="00"/>
-    <w:family w:val="swiss"/>
-    <w:pitch w:val="variable"/>
-    <w:sig w:usb0="E1002EFF" w:usb1="C000605B" w:usb2="00000029" w:usb3="00000000" w:csb0="000101FF" w:csb1="00000000"/>
-  </w:font>
-  <w:font w:name="Calibri Light">
-    <w:panose1 w:val="020F0302020204030204"/>
-    <w:charset w:val="00"/>
-    <w:family w:val="swiss"/>
-    <w:pitch w:val="variable"/>
-    <w:sig w:usb0="E0002AFF" w:usb1="C000247B" w:usb2="00000009" w:usb3="00000000" w:csb0="000001FF" w:csb1="00000000"/>
-  </w:font>
-</w:fonts>
-</file>
-
-<file path=word/glossary/settings.xml><?xml version="1.0" encoding="utf-8"?>
-<w:settings xmlns:mc="http://schemas.openxmlformats.org/markup-compatibility/2006" xmlns:o="urn:schemas-microsoft-com:office:office" xmlns:r="http://schemas.openxmlformats.org/officeDocument/2006/relationships" xmlns:m="http://schemas.openxmlformats.org/officeDocument/2006/math" xmlns:v="urn:schemas-microsoft-com:vml" xmlns:w10="urn:schemas-microsoft-com:office:word" xmlns:w="http://schemas.openxmlformats.org/wordprocessingml/2006/main" xmlns:w14="http://schemas.microsoft.com/office/word/2010/wordml" xmlns:w15="http://schemas.microsoft.com/office/word/2012/wordml" xmlns:w16se="http://schemas.microsoft.com/office/word/2015/wordml/symex" xmlns:sl="http://schemas.openxmlformats.org/schemaLibrary/2006/main" mc:Ignorable="w14 w15 w16se">
-  <w:view w:val="normal"/>
-  <w:defaultTabStop w:val="708"/>
-  <w:hyphenationZone w:val="425"/>
-  <w:characterSpacingControl w:val="doNotCompress"/>
-  <w:compat>
-    <w:useFELayout/>
-    <w:compatSetting w:name="compatibilityMode" w:uri="http://schemas.microsoft.com/office/word" w:val="14"/>
-    <w:compatSetting w:name="overrideTableStyleFontSizeAndJustification" w:uri="http://schemas.microsoft.com/office/word" w:val="1"/>
-    <w:compatSetting w:name="enableOpenTypeFeatures" w:uri="http://schemas.microsoft.com/office/word" w:val="1"/>
-    <w:compatSetting w:name="doNotFlipMirrorIndents" w:uri="http://schemas.microsoft.com/office/word" w:val="1"/>
-  </w:compat>
-  <w:rsids>
-    <w:rsidRoot w:val="00EF0613"/>
-    <w:rsid w:val="003230B6"/>
-    <w:rsid w:val="003C446B"/>
-    <w:rsid w:val="004020E4"/>
-    <w:rsid w:val="00816157"/>
-    <w:rsid w:val="00EF0613"/>
-  </w:rsids>
-  <m:mathPr>
-    <m:mathFont m:val="Cambria Math"/>
-    <m:brkBin m:val="before"/>
-    <m:brkBinSub m:val="--"/>
-    <m:smallFrac m:val="0"/>
-    <m:dispDef/>
-    <m:lMargin m:val="0"/>
-    <m:rMargin m:val="0"/>
-    <m:defJc m:val="centerGroup"/>
-    <m:wrapIndent m:val="1440"/>
-    <m:intLim m:val="subSup"/>
-    <m:naryLim m:val="undOvr"/>
-  </m:mathPr>
-  <w:themeFontLang w:val="es-ES"/>
-  <w:clrSchemeMapping w:bg1="light1" w:t1="dark1" w:bg2="light2" w:t2="dark2" w:accent1="accent1" w:accent2="accent2" w:accent3="accent3" w:accent4="accent4" w:accent5="accent5" w:accent6="accent6" w:hyperlink="hyperlink" w:followedHyperlink="followedHyperlink"/>
-  <w:decimalSymbol w:val=","/>
-  <w:listSeparator w:val=";"/>
-</w:settings>
-</file>
-
-<file path=word/glossary/styles.xml><?xml version="1.0" encoding="utf-8"?>
-<w:styles xmlns:mc="http://schemas.openxmlformats.org/markup-compatibility/2006" xmlns:r="http://schemas.openxmlformats.org/officeDocument/2006/relationships" xmlns:w="http://schemas.openxmlformats.org/wordprocessingml/2006/main" xmlns:w14="http://schemas.microsoft.com/office/word/2010/wordml" xmlns:w15="http://schemas.microsoft.com/office/word/2012/wordml" xmlns:w16se="http://schemas.microsoft.com/office/word/2015/wordml/symex" mc:Ignorable="w14 w15 w16se">
-  <w:docDefaults>
-    <w:rPrDefault>
-      <w:rPr>
-        <w:rFonts w:asciiTheme="minorHAnsi" w:eastAsiaTheme="minorEastAsia" w:hAnsiTheme="minorHAnsi" w:cstheme="minorBidi"/>
-        <w:sz w:val="22"/>
-        <w:szCs w:val="22"/>
-        <w:lang w:val="es-ES" w:eastAsia="es-ES" w:bidi="ar-SA"/>
-      </w:rPr>
-    </w:rPrDefault>
-    <w:pPrDefault>
-      <w:pPr>
-        <w:spacing w:after="200" w:line="276" w:lineRule="auto"/>
-      </w:pPr>
-    </w:pPrDefault>
-  </w:docDefaults>
-  <w:latentStyles w:defLockedState="0" w:defUIPriority="99" w:defSemiHidden="0" w:defUnhideWhenUsed="0" w:defQFormat="0" w:count="372">
-    <w:lsdException w:name="Normal" w:uiPriority="0" w:qFormat="1"/>
-    <w:lsdException w:name="heading 1" w:uiPriority="9" w:qFormat="1"/>
-    <w:lsdException w:name="heading 2" w:semiHidden="1" w:uiPriority="9" w:unhideWhenUsed="1" w:qFormat="1"/>
-    <w:lsdException w:name="heading 3" w:semiHidden="1" w:uiPriority="9" w:unhideWhenUsed="1" w:qFormat="1"/>
-    <w:lsdException w:name="heading 4" w:semiHidden="1" w:uiPriority="9" w:unhideWhenUsed="1" w:qFormat="1"/>
-    <w:lsdException w:name="heading 5" w:semiHidden="1" w:uiPriority="9" w:unhideWhenUsed="1" w:qFormat="1"/>
-    <w:lsdException w:name="heading 6" w:semiHidden="1" w:uiPriority="9" w:unhideWhenUsed="1" w:qFormat="1"/>
-    <w:lsdException w:name="heading 7" w:semiHidden="1" w:uiPriority="9" w:unhideWhenUsed="1" w:qFormat="1"/>
-    <w:lsdException w:name="heading 8" w:semiHidden="1" w:uiPriority="9" w:unhideWhenUsed="1" w:qFormat="1"/>
-    <w:lsdException w:name="heading 9" w:semiHidden="1" w:uiPriority="9" w:unhideWhenUsed="1" w:qFormat="1"/>
-    <w:lsdException w:name="index 1" w:semiHidden="1" w:unhideWhenUsed="1"/>
-    <w:lsdException w:name="index 2" w:semiHidden="1" w:unhideWhenUsed="1"/>
-    <w:lsdException w:name="index 3" w:semiHidden="1" w:unhideWhenUsed="1"/>
-    <w:lsdException w:name="index 4" w:semiHidden="1" w:unhideWhenUsed="1"/>
-    <w:lsdException w:name="index 5" w:semiHidden="1" w:unhideWhenUsed="1"/>
-    <w:lsdException w:name="index 6" w:semiHidden="1" w:unhideWhenUsed="1"/>
-    <w:lsdException w:name="index 7" w:semiHidden="1" w:unhideWhenUsed="1"/>
-    <w:lsdException w:name="index 8" w:semiHidden="1" w:unhideWhenUsed="1"/>
-    <w:lsdException w:name="index 9" w:semiHidden="1" w:unhideWhenUsed="1"/>
-    <w:lsdException w:name="toc 1" w:semiHidden="1" w:uiPriority="39" w:unhideWhenUsed="1"/>
-    <w:lsdException w:name="toc 2" w:semiHidden="1" w:uiPriority="39" w:unhideWhenUsed="1"/>
-    <w:lsdException w:name="toc 3" w:semiHidden="1" w:uiPriority="39" w:unhideWhenUsed="1"/>
-    <w:lsdException w:name="toc 4" w:semiHidden="1" w:uiPriority="39" w:unhideWhenUsed="1"/>
-    <w:lsdException w:name="toc 5" w:semiHidden="1" w:uiPriority="39" w:unhideWhenUsed="1"/>
-    <w:lsdException w:name="toc 6" w:semiHidden="1" w:uiPriority="39" w:unhideWhenUsed="1"/>
-    <w:lsdException w:name="toc 7" w:semiHidden="1" w:uiPriority="39" w:unhideWhenUsed="1"/>
-    <w:lsdException w:name="toc 8" w:semiHidden="1" w:uiPriority="39" w:unhideWhenUsed="1"/>
-    <w:lsdException w:name="toc 9" w:semiHidden="1" w:uiPriority="39" w:unhideWhenUsed="1"/>
-    <w:lsdException w:name="Normal Indent" w:semiHidden="1" w:unhideWhenUsed="1"/>
-    <w:lsdException w:name="footnote text" w:semiHidden="1" w:unhideWhenUsed="1"/>
-    <w:lsdException w:name="annotation text" w:semiHidden="1" w:unhideWhenUsed="1"/>
-    <w:lsdException w:name="header" w:semiHidden="1" w:unhideWhenUsed="1"/>
-    <w:lsdException w:name="footer" w:semiHidden="1" w:unhideWhenUsed="1"/>
-    <w:lsdException w:name="index heading" w:semiHidden="1" w:unhideWhenUsed="1"/>
-    <w:lsdException w:name="caption" w:semiHidden="1" w:uiPriority="35" w:unhideWhenUsed="1" w:qFormat="1"/>
-    <w:lsdException w:name="table of figures" w:semiHidden="1" w:unhideWhenUsed="1"/>
-    <w:lsdException w:name="envelope address" w:semiHidden="1" w:unhideWhenUsed="1"/>
-    <w:lsdException w:name="envelope return" w:semiHidden="1" w:unhideWhenUsed="1"/>
-    <w:lsdException w:name="footnote reference" w:semiHidden="1" w:unhideWhenUsed="1"/>
-    <w:lsdException w:name="annotation reference" w:semiHidden="1" w:unhideWhenUsed="1"/>
-    <w:lsdException w:name="line number" w:semiHidden="1" w:unhideWhenUsed="1"/>
-    <w:lsdException w:name="page number" w:semiHidden="1" w:unhideWhenUsed="1"/>
-    <w:lsdException w:name="endnote reference" w:semiHidden="1" w:unhideWhenUsed="1"/>
-    <w:lsdException w:name="endnote text" w:semiHidden="1" w:unhideWhenUsed="1"/>
-    <w:lsdException w:name="table of authorities" w:semiHidden="1" w:unhideWhenUsed="1"/>
-    <w:lsdException w:name="macro" w:semiHidden="1" w:unhideWhenUsed="1"/>
-    <w:lsdException w:name="toa heading" w:semiHidden="1" w:unhideWhenUsed="1"/>
-    <w:lsdException w:name="List" w:semiHidden="1" w:unhideWhenUsed="1"/>
-    <w:lsdException w:name="List Bullet" w:semiHidden="1" w:unhideWhenUsed="1"/>
-    <w:lsdException w:name="List Number" w:semiHidden="1" w:unhideWhenUsed="1"/>
-    <w:lsdException w:name="List 2" w:semiHidden="1" w:unhideWhenUsed="1"/>
-    <w:lsdException w:name="List 3" w:semiHidden="1" w:unhideWhenUsed="1"/>
-    <w:lsdException w:name="List 4" w:semiHidden="1" w:unhideWhenUsed="1"/>
-    <w:lsdException w:name="List 5" w:semiHidden="1" w:unhideWhenUsed="1"/>
-    <w:lsdException w:name="List Bullet 2" w:semiHidden="1" w:unhideWhenUsed="1"/>
-    <w:lsdException w:name="List Bullet 3" w:semiHidden="1" w:unhideWhenUsed="1"/>
-    <w:lsdException w:name="List Bullet 4" w:semiHidden="1" w:unhideWhenUsed="1"/>
-    <w:lsdException w:name="List Bullet 5" w:semiHidden="1" w:unhideWhenUsed="1"/>
-    <w:lsdException w:name="List Number 2" w:semiHidden="1" w:unhideWhenUsed="1"/>
-    <w:lsdException w:name="List Number 3" w:semiHidden="1" w:unhideWhenUsed="1"/>
-    <w:lsdException w:name="List Number 4" w:semiHidden="1" w:unhideWhenUsed="1"/>
-    <w:lsdException w:name="List Number 5" w:semiHidden="1" w:unhideWhenUsed="1"/>
-    <w:lsdException w:name="Title" w:uiPriority="10" w:qFormat="1"/>
-    <w:lsdException w:name="Closing" w:semiHidden="1" w:unhideWhenUsed="1"/>
-    <w:lsdException w:name="Signature" w:semiHidden="1" w:unhideWhenUsed="1"/>
-    <w:lsdException w:name="Default Paragraph Font" w:semiHidden="1" w:uiPriority="1" w:unhideWhenUsed="1"/>
-    <w:lsdException w:name="Body Text" w:semiHidden="1" w:unhideWhenUsed="1"/>
-    <w:lsdException w:name="Body Text Indent" w:semiHidden="1" w:unhideWhenUsed="1"/>
-    <w:lsdException w:name="List Continue" w:semiHidden="1" w:unhideWhenUsed="1"/>
-    <w:lsdException w:name="List Continue 2" w:semiHidden="1" w:unhideWhenUsed="1"/>
-    <w:lsdException w:name="List Continue 3" w:semiHidden="1" w:unhideWhenUsed="1"/>
-    <w:lsdException w:name="List Continue 4" w:semiHidden="1" w:unhideWhenUsed="1"/>
-    <w:lsdException w:name="List Continue 5" w:semiHidden="1" w:unhideWhenUsed="1"/>
-    <w:lsdException w:name="Message Header" w:semiHidden="1" w:unhideWhenUsed="1"/>
-    <w:lsdException w:name="Subtitle" w:uiPriority="11" w:qFormat="1"/>
-    <w:lsdException w:name="Salutation" w:semiHidden="1" w:unhideWhenUsed="1"/>
-    <w:lsdException w:name="Date" w:semiHidden="1" w:unhideWhenUsed="1"/>
-    <w:lsdException w:name="Body Text First Indent" w:semiHidden="1" w:unhideWhenUsed="1"/>
-    <w:lsdException w:name="Body Text First Indent 2" w:semiHidden="1" w:unhideWhenUsed="1"/>
-    <w:lsdException w:name="Note Heading" w:semiHidden="1" w:unhideWhenUsed="1"/>
-    <w:lsdException w:name="Body Text 2" w:semiHidden="1" w:unhideWhenUsed="1"/>
-    <w:lsdException w:name="Body Text 3" w:semiHidden="1" w:unhideWhenUsed="1"/>
-    <w:lsdException w:name="Body Text Indent 2" w:semiHidden="1" w:unhideWhenUsed="1"/>
-    <w:lsdException w:name="Body Text Indent 3" w:semiHidden="1" w:unhideWhenUsed="1"/>
-    <w:lsdException w:name="Block Text" w:semiHidden="1" w:unhideWhenUsed="1"/>
-    <w:lsdException w:name="Hyperlink" w:semiHidden="1" w:unhideWhenUsed="1"/>
-    <w:lsdException w:name="FollowedHyperlink" w:semiHidden="1" w:unhideWhenUsed="1"/>
-    <w:lsdException w:name="Strong" w:uiPriority="22" w:qFormat="1"/>
-    <w:lsdException w:name="Emphasis" w:uiPriority="20" w:qFormat="1"/>
-    <w:lsdException w:name="Document Map" w:semiHidden="1" w:unhideWhenUsed="1"/>
-    <w:lsdException w:name="Plain Text" w:semiHidden="1" w:unhideWhenUsed="1"/>
-    <w:lsdException w:name="E-mail Signature" w:semiHidden="1" w:unhideWhenUsed="1"/>
-    <w:lsdException w:name="HTML Top of Form" w:semiHidden="1" w:unhideWhenUsed="1"/>
-    <w:lsdException w:name="HTML Bottom of Form" w:semiHidden="1" w:unhideWhenUsed="1"/>
-    <w:lsdException w:name="Normal (Web)" w:semiHidden="1" w:unhideWhenUsed="1"/>
-    <w:lsdException w:name="HTML Acronym" w:semiHidden="1" w:unhideWhenUsed="1"/>
-    <w:lsdException w:name="HTML Address" w:semiHidden="1" w:unhideWhenUsed="1"/>
-    <w:lsdException w:name="HTML Cite" w:semiHidden="1" w:unhideWhenUsed="1"/>
-    <w:lsdException w:name="HTML Code" w:semiHidden="1" w:unhideWhenUsed="1"/>
-    <w:lsdException w:name="HTML Definition" w:semiHidden="1" w:unhideWhenUsed="1"/>
-    <w:lsdException w:name="HTML Keyboard" w:semiHidden="1" w:unhideWhenUsed="1"/>
-    <w:lsdException w:name="HTML Preformatted" w:semiHidden="1" w:unhideWhenUsed="1"/>
-    <w:lsdException w:name="HTML Sample" w:semiHidden="1" w:unhideWhenUsed="1"/>
-    <w:lsdException w:name="HTML Typewriter" w:semiHidden="1" w:unhideWhenUsed="1"/>
-    <w:lsdException w:name="HTML Variable" w:semiHidden="1" w:unhideWhenUsed="1"/>
-    <w:lsdException w:name="annotation subject" w:semiHidden="1" w:unhideWhenUsed="1"/>
-    <w:lsdException w:name="No List" w:semiHidden="1" w:unhideWhenUsed="1"/>
-    <w:lsdException w:name="Outline List 1" w:semiHidden="1" w:unhideWhenUsed="1"/>
-    <w:lsdException w:name="Outline List 2" w:semiHidden="1" w:unhideWhenUsed="1"/>
-    <w:lsdException w:name="Outline List 3" w:semiHidden="1" w:unhideWhenUsed="1"/>
-    <w:lsdException w:name="Table Simple 1" w:semiHidden="1" w:unhideWhenUsed="1"/>
-    <w:lsdException w:name="Table Simple 2" w:semiHidden="1" w:unhideWhenUsed="1"/>
-    <w:lsdException w:name="Table Simple 3" w:semiHidden="1" w:unhideWhenUsed="1"/>
-    <w:lsdException w:name="Table Classic 1" w:semiHidden="1" w:unhideWhenUsed="1"/>
-    <w:lsdException w:name="Table Classic 2" w:semiHidden="1" w:unhideWhenUsed="1"/>
-    <w:lsdException w:name="Table Classic 3" w:semiHidden="1" w:unhideWhenUsed="1"/>
-    <w:lsdException w:name="Table Classic 4" w:semiHidden="1" w:unhideWhenUsed="1"/>
-    <w:lsdException w:name="Table Colorful 1" w:semiHidden="1" w:unhideWhenUsed="1"/>
-    <w:lsdException w:name="Table Colorful 2" w:semiHidden="1" w:unhideWhenUsed="1"/>
-    <w:lsdException w:name="Table Colorful 3" w:semiHidden="1" w:unhideWhenUsed="1"/>
-    <w:lsdException w:name="Table Columns 1" w:semiHidden="1" w:unhideWhenUsed="1"/>
-    <w:lsdException w:name="Table Columns 2" w:semiHidden="1" w:unhideWhenUsed="1"/>
-    <w:lsdException w:name="Table Columns 3" w:semiHidden="1" w:unhideWhenUsed="1"/>
-    <w:lsdException w:name="Table Columns 4" w:semiHidden="1" w:unhideWhenUsed="1"/>
-    <w:lsdException w:name="Table Columns 5" w:semiHidden="1" w:unhideWhenUsed="1"/>
-    <w:lsdException w:name="Table Grid 1" w:semiHidden="1" w:unhideWhenUsed="1"/>
-    <w:lsdException w:name="Table Grid 2" w:semiHidden="1" w:unhideWhenUsed="1"/>
-    <w:lsdException w:name="Table Grid 3" w:semiHidden="1" w:unhideWhenUsed="1"/>
-    <w:lsdException w:name="Table Grid 4" w:semiHidden="1" w:unhideWhenUsed="1"/>
-    <w:lsdException w:name="Table Grid 5" w:semiHidden="1" w:unhideWhenUsed="1"/>
-    <w:lsdException w:name="Table Grid 6" w:semiHidden="1" w:unhideWhenUsed="1"/>
-    <w:lsdException w:name="Table Grid 7" w:semiHidden="1" w:unhideWhenUsed="1"/>
-    <w:lsdException w:name="Table Grid 8" w:semiHidden="1" w:unhideWhenUsed="1"/>
-    <w:lsdException w:name="Table List 1" w:semiHidden="1" w:unhideWhenUsed="1"/>
-    <w:lsdException w:name="Table List 2" w:semiHidden="1" w:unhideWhenUsed="1"/>
-    <w:lsdException w:name="Table List 3" w:semiHidden="1" w:unhideWhenUsed="1"/>
-    <w:lsdException w:name="Table List 4" w:semiHidden="1" w:unhideWhenUsed="1"/>
-    <w:lsdException w:name="Table List 5" w:semiHidden="1" w:unhideWhenUsed="1"/>
-    <w:lsdException w:name="Table List 6" w:semiHidden="1" w:unhideWhenUsed="1"/>
-    <w:lsdException w:name="Table List 7" w:semiHidden="1" w:unhideWhenUsed="1"/>
-    <w:lsdException w:name="Table List 8" w:semiHidden="1" w:unhideWhenUsed="1"/>
-    <w:lsdException w:name="Table 3D effects 1" w:semiHidden="1" w:unhideWhenUsed="1"/>
-    <w:lsdException w:name="Table 3D effects 2" w:semiHidden="1" w:unhideWhenUsed="1"/>
-    <w:lsdException w:name="Table 3D effects 3" w:semiHidden="1" w:unhideWhenUsed="1"/>
-    <w:lsdException w:name="Table Contemporary" w:semiHidden="1" w:unhideWhenUsed="1"/>
-    <w:lsdException w:name="Table Elegant" w:semiHidden="1" w:unhideWhenUsed="1"/>
-    <w:lsdException w:name="Table Professional" w:semiHidden="1" w:unhideWhenUsed="1"/>
-    <w:lsdException w:name="Table Subtle 1" w:semiHidden="1" w:unhideWhenUsed="1"/>
-    <w:lsdException w:name="Table Subtle 2" w:semiHidden="1" w:unhideWhenUsed="1"/>
-    <w:lsdException w:name="Table Web 1" w:semiHidden="1" w:unhideWhenUsed="1"/>
-    <w:lsdException w:name="Table Web 2" w:semiHidden="1" w:unhideWhenUsed="1"/>
-    <w:lsdException w:name="Balloon Text" w:semiHidden="1" w:unhideWhenUsed="1"/>
-    <w:lsdException w:name="Table Grid" w:uiPriority="59"/>
-    <w:lsdException w:name="Placeholder Text" w:semiHidden="1"/>
-    <w:lsdException w:name="No Spacing" w:uiPriority="1" w:qFormat="1"/>
-    <w:lsdException w:name="Light Shading" w:uiPriority="60"/>
-    <w:lsdException w:name="Light List" w:uiPriority="61"/>
-    <w:lsdException w:name="Light Grid" w:uiPriority="62"/>
-    <w:lsdException w:name="Medium Shading 1" w:uiPriority="63"/>
-    <w:lsdException w:name="Medium Shading 2" w:uiPriority="64"/>
-    <w:lsdException w:name="Medium List 1" w:uiPriority="65"/>
-    <w:lsdException w:name="Medium List 2" w:uiPriority="66"/>
-    <w:lsdException w:name="Medium Grid 1" w:uiPriority="67"/>
-    <w:lsdException w:name="Medium Grid 2" w:uiPriority="68"/>
-    <w:lsdException w:name="Medium Grid 3" w:uiPriority="69"/>
-    <w:lsdException w:name="Dark List" w:uiPriority="70"/>
-    <w:lsdException w:name="Colorful Shading" w:uiPriority="71"/>
-    <w:lsdException w:name="Colorful List" w:uiPriority="72"/>
-    <w:lsdException w:name="Colorful Grid" w:uiPriority="73"/>
-    <w:lsdException w:name="Light Shading Accent 1" w:uiPriority="60"/>
-    <w:lsdException w:name="Light List Accent 1" w:uiPriority="61"/>
-    <w:lsdException w:name="Light Grid Accent 1" w:uiPriority="62"/>
-    <w:lsdException w:name="Medium Shading 1 Accent 1" w:uiPriority="63"/>
-    <w:lsdException w:name="Medium Shading 2 Accent 1" w:uiPriority="64"/>
-    <w:lsdException w:name="Medium List 1 Accent 1" w:uiPriority="65"/>
-    <w:lsdException w:name="Revision" w:semiHidden="1"/>
-    <w:lsdException w:name="List Paragraph" w:uiPriority="34" w:qFormat="1"/>
-    <w:lsdException w:name="Quote" w:uiPriority="29" w:qFormat="1"/>
-    <w:lsdException w:name="Intense Quote" w:uiPriority="30" w:qFormat="1"/>
-    <w:lsdException w:name="Medium List 2 Accent 1" w:uiPriority="66"/>
-    <w:lsdException w:name="Medium Grid 1 Accent 1" w:uiPriority="67"/>
-    <w:lsdException w:name="Medium Grid 2 Accent 1" w:uiPriority="68"/>
-    <w:lsdException w:name="Medium Grid 3 Accent 1" w:uiPriority="69"/>
-    <w:lsdException w:name="Dark List Accent 1" w:uiPriority="70"/>
-    <w:lsdException w:name="Colorful Shading Accent 1" w:uiPriority="71"/>
-    <w:lsdException w:name="Colorful List Accent 1" w:uiPriority="72"/>
-    <w:lsdException w:name="Colorful Grid Accent 1" w:uiPriority="73"/>
-    <w:lsdException w:name="Light Shading Accent 2" w:uiPriority="60"/>
-    <w:lsdException w:name="Light List Accent 2" w:uiPriority="61"/>
-    <w:lsdException w:name="Light Grid Accent 2" w:uiPriority="62"/>
-    <w:lsdException w:name="Medium Shading 1 Accent 2" w:uiPriority="63"/>
-    <w:lsdException w:name="Medium Shading 2 Accent 2" w:uiPriority="64"/>
-    <w:lsdException w:name="Medium List 1 Accent 2" w:uiPriority="65"/>
-    <w:lsdException w:name="Medium List 2 Accent 2" w:uiPriority="66"/>
-    <w:lsdException w:name="Medium Grid 1 Accent 2" w:uiPriority="67"/>
-    <w:lsdException w:name="Medium Grid 2 Accent 2" w:uiPriority="68"/>
-    <w:lsdException w:name="Medium Grid 3 Accent 2" w:uiPriority="69"/>
-    <w:lsdException w:name="Dark List Accent 2" w:uiPriority="70"/>
-    <w:lsdException w:name="Colorful Shading Accent 2" w:uiPriority="71"/>
-    <w:lsdException w:name="Colorful List Accent 2" w:uiPriority="72"/>
-    <w:lsdException w:name="Colorful Grid Accent 2" w:uiPriority="73"/>
-    <w:lsdException w:name="Light Shading Accent 3" w:uiPriority="60"/>
-    <w:lsdException w:name="Light List Accent 3" w:uiPriority="61"/>
-    <w:lsdException w:name="Light Grid Accent 3" w:uiPriority="62"/>
-    <w:lsdException w:name="Medium Shading 1 Accent 3" w:uiPriority="63"/>
-    <w:lsdException w:name="Medium Shading 2 Accent 3" w:uiPriority="64"/>
-    <w:lsdException w:name="Medium List 1 Accent 3" w:uiPriority="65"/>
-    <w:lsdException w:name="Medium List 2 Accent 3" w:uiPriority="66"/>
-    <w:lsdException w:name="Medium Grid 1 Accent 3" w:uiPriority="67"/>
-    <w:lsdException w:name="Medium Grid 2 Accent 3" w:uiPriority="68"/>
-    <w:lsdException w:name="Medium Grid 3 Accent 3" w:uiPriority="69"/>
-    <w:lsdException w:name="Dark List Accent 3" w:uiPriority="70"/>
-    <w:lsdException w:name="Colorful Shading Accent 3" w:uiPriority="71"/>
-    <w:lsdException w:name="Colorful List Accent 3" w:uiPriority="72"/>
-    <w:lsdException w:name="Colorful Grid Accent 3" w:uiPriority="73"/>
-    <w:lsdException w:name="Light Shading Accent 4" w:uiPriority="60"/>
-    <w:lsdException w:name="Light List Accent 4" w:uiPriority="61"/>
-    <w:lsdException w:name="Light Grid Accent 4" w:uiPriority="62"/>
-    <w:lsdException w:name="Medium Shading 1 Accent 4" w:uiPriority="63"/>
-    <w:lsdException w:name="Medium Shading 2 Accent 4" w:uiPriority="64"/>
-    <w:lsdException w:name="Medium List 1 Accent 4" w:uiPriority="65"/>
-    <w:lsdException w:name="Medium List 2 Accent 4" w:uiPriority="66"/>
-    <w:lsdException w:name="Medium Grid 1 Accent 4" w:uiPriority="67"/>
-    <w:lsdException w:name="Medium Grid 2 Accent 4" w:uiPriority="68"/>
-    <w:lsdException w:name="Medium Grid 3 Accent 4" w:uiPriority="69"/>
-    <w:lsdException w:name="Dark List Accent 4" w:uiPriority="70"/>
-    <w:lsdException w:name="Colorful Shading Accent 4" w:uiPriority="71"/>
-    <w:lsdException w:name="Colorful List Accent 4" w:uiPriority="72"/>
-    <w:lsdException w:name="Colorful Grid Accent 4" w:uiPriority="73"/>
-    <w:lsdException w:name="Light Shading Accent 5" w:uiPriority="60"/>
-    <w:lsdException w:name="Light List Accent 5" w:uiPriority="61"/>
-    <w:lsdException w:name="Light Grid Accent 5" w:uiPriority="62"/>
-    <w:lsdException w:name="Medium Shading 1 Accent 5" w:uiPriority="63"/>
-    <w:lsdException w:name="Medium Shading 2 Accent 5" w:uiPriority="64"/>
-    <w:lsdException w:name="Medium List 1 Accent 5" w:uiPriority="65"/>
-    <w:lsdException w:name="Medium List 2 Accent 5" w:uiPriority="66"/>
-    <w:lsdException w:name="Medium Grid 1 Accent 5" w:uiPriority="67"/>
-    <w:lsdException w:name="Medium Grid 2 Accent 5" w:uiPriority="68"/>
-    <w:lsdException w:name="Medium Grid 3 Accent 5" w:uiPriority="69"/>
-    <w:lsdException w:name="Dark List Accent 5" w:uiPriority="70"/>
-    <w:lsdException w:name="Colorful Shading Accent 5" w:uiPriority="71"/>
-    <w:lsdException w:name="Colorful List Accent 5" w:uiPriority="72"/>
-    <w:lsdException w:name="Colorful Grid Accent 5" w:uiPriority="73"/>
-    <w:lsdException w:name="Light Shading Accent 6" w:uiPriority="60"/>
-    <w:lsdException w:name="Light List Accent 6" w:uiPriority="61"/>
-    <w:lsdException w:name="Light Grid Accent 6" w:uiPriority="62"/>
-    <w:lsdException w:name="Medium Shading 1 Accent 6" w:uiPriority="63"/>
-    <w:lsdException w:name="Medium Shading 2 Accent 6" w:uiPriority="64"/>
-    <w:lsdException w:name="Medium List 1 Accent 6" w:uiPriority="65"/>
-    <w:lsdException w:name="Medium List 2 Accent 6" w:uiPriority="66"/>
-    <w:lsdException w:name="Medium Grid 1 Accent 6" w:uiPriority="67"/>
-    <w:lsdException w:name="Medium Grid 2 Accent 6" w:uiPriority="68"/>
-    <w:lsdException w:name="Medium Grid 3 Accent 6" w:uiPriority="69"/>
-    <w:lsdException w:name="Dark List Accent 6" w:uiPriority="70"/>
-    <w:lsdException w:name="Colorful Shading Accent 6" w:uiPriority="71"/>
-    <w:lsdException w:name="Colorful List Accent 6" w:uiPriority="72"/>
-    <w:lsdException w:name="Colorful Grid Accent 6" w:uiPriority="73"/>
-    <w:lsdException w:name="Subtle Emphasis" w:uiPriority="19" w:qFormat="1"/>
-    <w:lsdException w:name="Intense Emphasis" w:uiPriority="21" w:qFormat="1"/>
-    <w:lsdException w:name="Subtle Reference" w:uiPriority="31" w:qFormat="1"/>
-    <w:lsdException w:name="Intense Reference" w:uiPriority="32" w:qFormat="1"/>
-    <w:lsdException w:name="Book Title" w:uiPriority="33" w:qFormat="1"/>
-    <w:lsdException w:name="Bibliography" w:semiHidden="1" w:uiPriority="37" w:unhideWhenUsed="1"/>
-    <w:lsdException w:name="TOC Heading" w:semiHidden="1" w:uiPriority="39" w:unhideWhenUsed="1" w:qFormat="1"/>
-    <w:lsdException w:name="Plain Table 1" w:uiPriority="41"/>
-    <w:lsdException w:name="Plain Table 2" w:uiPriority="42"/>
-    <w:lsdException w:name="Plain Table 3" w:uiPriority="43"/>
-    <w:lsdException w:name="Plain Table 4" w:uiPriority="44"/>
-    <w:lsdException w:name="Plain Table 5" w:uiPriority="45"/>
-    <w:lsdException w:name="Grid Table Light" w:uiPriority="40"/>
-    <w:lsdException w:name="Grid Table 1 Light" w:uiPriority="46"/>
-    <w:lsdException w:name="Grid Table 2" w:uiPriority="47"/>
-    <w:lsdException w:name="Grid Table 3" w:uiPriority="48"/>
-    <w:lsdException w:name="Grid Table 4" w:uiPriority="49"/>
-    <w:lsdException w:name="Grid Table 5 Dark" w:uiPriority="50"/>
-    <w:lsdException w:name="Grid Table 6 Colorful" w:uiPriority="51"/>
-    <w:lsdException w:name="Grid Table 7 Colorful" w:uiPriority="52"/>
-    <w:lsdException w:name="Grid Table 1 Light Accent 1" w:uiPriority="46"/>
-    <w:lsdException w:name="Grid Table 2 Accent 1" w:uiPriority="47"/>
-    <w:lsdException w:name="Grid Table 3 Accent 1" w:uiPriority="48"/>
-    <w:lsdException w:name="Grid Table 4 Accent 1" w:uiPriority="49"/>
-    <w:lsdException w:name="Grid Table 5 Dark Accent 1" w:uiPriority="50"/>
-    <w:lsdException w:name="Grid Table 6 Colorful Accent 1" w:uiPriority="51"/>
-    <w:lsdException w:name="Grid Table 7 Colorful Accent 1" w:uiPriority="52"/>
-    <w:lsdException w:name="Grid Table 1 Light Accent 2" w:uiPriority="46"/>
-    <w:lsdException w:name="Grid Table 2 Accent 2" w:uiPriority="47"/>
-    <w:lsdException w:name="Grid Table 3 Accent 2" w:uiPriority="48"/>
-    <w:lsdException w:name="Grid Table 4 Accent 2" w:uiPriority="49"/>
-    <w:lsdException w:name="Grid Table 5 Dark Accent 2" w:uiPriority="50"/>
-    <w:lsdException w:name="Grid Table 6 Colorful Accent 2" w:uiPriority="51"/>
-    <w:lsdException w:name="Grid Table 7 Colorful Accent 2" w:uiPriority="52"/>
-    <w:lsdException w:name="Grid Table 1 Light Accent 3" w:uiPriority="46"/>
-    <w:lsdException w:name="Grid Table 2 Accent 3" w:uiPriority="47"/>
-    <w:lsdException w:name="Grid Table 3 Accent 3" w:uiPriority="48"/>
-    <w:lsdException w:name="Grid Table 4 Accent 3" w:uiPriority="49"/>
-    <w:lsdException w:name="Grid Table 5 Dark Accent 3" w:uiPriority="50"/>
-    <w:lsdException w:name="Grid Table 6 Colorful Accent 3" w:uiPriority="51"/>
-    <w:lsdException w:name="Grid Table 7 Colorful Accent 3" w:uiPriority="52"/>
-    <w:lsdException w:name="Grid Table 1 Light Accent 4" w:uiPriority="46"/>
-    <w:lsdException w:name="Grid Table 2 Accent 4" w:uiPriority="47"/>
-    <w:lsdException w:name="Grid Table 3 Accent 4" w:uiPriority="48"/>
-    <w:lsdException w:name="Grid Table 4 Accent 4" w:uiPriority="49"/>
-    <w:lsdException w:name="Grid Table 5 Dark Accent 4" w:uiPriority="50"/>
-    <w:lsdException w:name="Grid Table 6 Colorful Accent 4" w:uiPriority="51"/>
-    <w:lsdException w:name="Grid Table 7 Colorful Accent 4" w:uiPriority="52"/>
-    <w:lsdException w:name="Grid Table 1 Light Accent 5" w:uiPriority="46"/>
-    <w:lsdException w:name="Grid Table 2 Accent 5" w:uiPriority="47"/>
-    <w:lsdException w:name="Grid Table 3 Accent 5" w:uiPriority="48"/>
-    <w:lsdException w:name="Grid Table 4 Accent 5" w:uiPriority="49"/>
-    <w:lsdException w:name="Grid Table 5 Dark Accent 5" w:uiPriority="50"/>
-    <w:lsdException w:name="Grid Table 6 Colorful Accent 5" w:uiPriority="51"/>
-    <w:lsdException w:name="Grid Table 7 Colorful Accent 5" w:uiPriority="52"/>
-    <w:lsdException w:name="Grid Table 1 Light Accent 6" w:uiPriority="46"/>
-    <w:lsdException w:name="Grid Table 2 Accent 6" w:uiPriority="47"/>
-    <w:lsdException w:name="Grid Table 3 Accent 6" w:uiPriority="48"/>
-    <w:lsdException w:name="Grid Table 4 Accent 6" w:uiPriority="49"/>
-    <w:lsdException w:name="Grid Table 5 Dark Accent 6" w:uiPriority="50"/>
-    <w:lsdException w:name="Grid Table 6 Colorful Accent 6" w:uiPriority="51"/>
-    <w:lsdException w:name="Grid Table 7 Colorful Accent 6" w:uiPriority="52"/>
-    <w:lsdException w:name="List Table 1 Light" w:uiPriority="46"/>
-    <w:lsdException w:name="List Table 2" w:uiPriority="47"/>
-    <w:lsdException w:name="List Table 3" w:uiPriority="48"/>
-    <w:lsdException w:name="List Table 4" w:uiPriority="49"/>
-    <w:lsdException w:name="List Table 5 Dark" w:uiPriority="50"/>
-    <w:lsdException w:name="List Table 6 Colorful" w:uiPriority="51"/>
-    <w:lsdException w:name="List Table 7 Colorful" w:uiPriority="52"/>
-    <w:lsdException w:name="List Table 1 Light Accent 1" w:uiPriority="46"/>
-    <w:lsdException w:name="List Table 2 Accent 1" w:uiPriority="47"/>
-    <w:lsdException w:name="List Table 3 Accent 1" w:uiPriority="48"/>
-    <w:lsdException w:name="List Table 4 Accent 1" w:uiPriority="49"/>
-    <w:lsdException w:name="List Table 5 Dark Accent 1" w:uiPriority="50"/>
-    <w:lsdException w:name="List Table 6 Colorful Accent 1" w:uiPriority="51"/>
-    <w:lsdException w:name="List Table 7 Colorful Accent 1" w:uiPriority="52"/>
-    <w:lsdException w:name="List Table 1 Light Accent 2" w:uiPriority="46"/>
-    <w:lsdException w:name="List Table 2 Accent 2" w:uiPriority="47"/>
-    <w:lsdException w:name="List Table 3 Accent 2" w:uiPriority="48"/>
-    <w:lsdException w:name="List Table 4 Accent 2" w:uiPriority="49"/>
-    <w:lsdException w:name="List Table 5 Dark Accent 2" w:uiPriority="50"/>
-    <w:lsdException w:name="List Table 6 Colorful Accent 2" w:uiPriority="51"/>
-    <w:lsdException w:name="List Table 7 Colorful Accent 2" w:uiPriority="52"/>
-    <w:lsdException w:name="List Table 1 Light Accent 3" w:uiPriority="46"/>
-    <w:lsdException w:name="List Table 2 Accent 3" w:uiPriority="47"/>
-    <w:lsdException w:name="List Table 3 Accent 3" w:uiPriority="48"/>
-    <w:lsdException w:name="List Table 4 Accent 3" w:uiPriority="49"/>
-    <w:lsdException w:name="List Table 5 Dark Accent 3" w:uiPriority="50"/>
-    <w:lsdException w:name="List Table 6 Colorful Accent 3" w:uiPriority="51"/>
-    <w:lsdException w:name="List Table 7 Colorful Accent 3" w:uiPriority="52"/>
-    <w:lsdException w:name="List Table 1 Light Accent 4" w:uiPriority="46"/>
-    <w:lsdException w:name="List Table 2 Accent 4" w:uiPriority="47"/>
-    <w:lsdException w:name="List Table 3 Accent 4" w:uiPriority="48"/>
-    <w:lsdException w:name="List Table 4 Accent 4" w:uiPriority="49"/>
-    <w:lsdException w:name="List Table 5 Dark Accent 4" w:uiPriority="50"/>
-    <w:lsdException w:name="List Table 6 Colorful Accent 4" w:uiPriority="51"/>
-    <w:lsdException w:name="List Table 7 Colorful Accent 4" w:uiPriority="52"/>
-    <w:lsdException w:name="List Table 1 Light Accent 5" w:uiPriority="46"/>
-    <w:lsdException w:name="List Table 2 Accent 5" w:uiPriority="47"/>
-    <w:lsdException w:name="List Table 3 Accent 5" w:uiPriority="48"/>
-    <w:lsdException w:name="List Table 4 Accent 5" w:uiPriority="49"/>
-    <w:lsdException w:name="List Table 5 Dark Accent 5" w:uiPriority="50"/>
-    <w:lsdException w:name="List Table 6 Colorful Accent 5" w:uiPriority="51"/>
-    <w:lsdException w:name="List Table 7 Colorful Accent 5" w:uiPriority="52"/>
-    <w:lsdException w:name="List Table 1 Light Accent 6" w:uiPriority="46"/>
-    <w:lsdException w:name="List Table 2 Accent 6" w:uiPriority="47"/>
-    <w:lsdException w:name="List Table 3 Accent 6" w:uiPriority="48"/>
-    <w:lsdException w:name="List Table 4 Accent 6" w:uiPriority="49"/>
-    <w:lsdException w:name="List Table 5 Dark Accent 6" w:uiPriority="50"/>
-    <w:lsdException w:name="List Table 6 Colorful Accent 6" w:uiPriority="51"/>
-    <w:lsdException w:name="List Table 7 Colorful Accent 6" w:uiPriority="52"/>
-    <w:lsdException w:name="Mention" w:semiHidden="1" w:unhideWhenUsed="1"/>
-  </w:latentStyles>
-  <w:style w:type="paragraph" w:default="1" w:styleId="Normal">
-    <w:name w:val="Normal"/>
-    <w:qFormat/>
-  </w:style>
-  <w:style w:type="character" w:default="1" w:styleId="Fuentedeprrafopredeter">
-    <w:name w:val="Default Paragraph Font"/>
-    <w:uiPriority w:val="1"/>
-    <w:semiHidden/>
+  <w:style w:type="paragraph" w:styleId="TDC1">
+    <w:name w:val="toc 1"/>
+    <w:basedOn w:val="Normal"/>
+    <w:next w:val="Normal"/>
+    <w:autoRedefine/>
+    <w:uiPriority w:val="39"/>
     <w:unhideWhenUsed/>
-  </w:style>
-  <w:style w:type="table" w:default="1" w:styleId="Tablanormal">
-    <w:name w:val="Normal Table"/>
+    <w:rsid w:val="009A7F49"/>
+    <w:pPr>
+      <w:spacing w:after="100"/>
+    </w:pPr>
+  </w:style>
+  <w:style w:type="paragraph" w:styleId="TDC2">
+    <w:name w:val="toc 2"/>
+    <w:basedOn w:val="Normal"/>
+    <w:next w:val="Normal"/>
+    <w:autoRedefine/>
+    <w:uiPriority w:val="39"/>
+    <w:unhideWhenUsed/>
+    <w:rsid w:val="009A7F49"/>
+    <w:pPr>
+      <w:spacing w:after="100"/>
+      <w:ind w:left="210"/>
+    </w:pPr>
+  </w:style>
+  <w:style w:type="paragraph" w:styleId="TDC3">
+    <w:name w:val="toc 3"/>
+    <w:basedOn w:val="Normal"/>
+    <w:next w:val="Normal"/>
+    <w:autoRedefine/>
+    <w:uiPriority w:val="39"/>
+    <w:unhideWhenUsed/>
+    <w:rsid w:val="009A7F49"/>
+    <w:pPr>
+      <w:spacing w:after="100"/>
+      <w:ind w:left="420"/>
+    </w:pPr>
+  </w:style>
+  <w:style w:type="character" w:styleId="Hipervnculo">
+    <w:name w:val="Hyperlink"/>
+    <w:basedOn w:val="Fuentedeprrafopredeter"/>
+    <w:uiPriority w:val="99"/>
+    <w:unhideWhenUsed/>
+    <w:rsid w:val="009A7F49"/>
+    <w:rPr>
+      <w:color w:val="14425D" w:themeColor="hyperlink"/>
+      <w:u w:val="single"/>
+    </w:rPr>
+  </w:style>
+  <w:style w:type="paragraph" w:styleId="Textonotapie">
+    <w:name w:val="footnote text"/>
+    <w:basedOn w:val="Normal"/>
+    <w:link w:val="TextonotapieCar"/>
     <w:uiPriority w:val="99"/>
     <w:semiHidden/>
     <w:unhideWhenUsed/>
-    <w:tblPr>
-      <w:tblInd w:w="0" w:type="dxa"/>
-      <w:tblCellMar>
-        <w:top w:w="0" w:type="dxa"/>
-        <w:left w:w="108" w:type="dxa"/>
-        <w:bottom w:w="0" w:type="dxa"/>
-        <w:right w:w="108" w:type="dxa"/>
-      </w:tblCellMar>
-    </w:tblPr>
-  </w:style>
-  <w:style w:type="numbering" w:default="1" w:styleId="Sinlista">
-    <w:name w:val="No List"/>
+    <w:rsid w:val="009A7F49"/>
+    <w:pPr>
+      <w:spacing w:after="0" w:line="240" w:lineRule="auto"/>
+    </w:pPr>
+    <w:rPr>
+      <w:sz w:val="20"/>
+      <w:szCs w:val="20"/>
+    </w:rPr>
+  </w:style>
+  <w:style w:type="character" w:customStyle="1" w:styleId="TextonotapieCar">
+    <w:name w:val="Texto nota pie Car"/>
+    <w:basedOn w:val="Fuentedeprrafopredeter"/>
+    <w:link w:val="Textonotapie"/>
+    <w:uiPriority w:val="99"/>
+    <w:semiHidden/>
+    <w:rsid w:val="009A7F49"/>
+    <w:rPr>
+      <w:sz w:val="20"/>
+      <w:szCs w:val="20"/>
+    </w:rPr>
+  </w:style>
+  <w:style w:type="character" w:styleId="Refdenotaalpie">
+    <w:name w:val="footnote reference"/>
+    <w:basedOn w:val="Fuentedeprrafopredeter"/>
     <w:uiPriority w:val="99"/>
     <w:semiHidden/>
     <w:unhideWhenUsed/>
-  </w:style>
-  <w:style w:type="paragraph" w:customStyle="1" w:styleId="CB3EE724B6564B44B0C0BD72D4DFD08B">
-    <w:name w:val="CB3EE724B6564B44B0C0BD72D4DFD08B"/>
-    <w:rsid w:val="00EF0613"/>
-  </w:style>
-  <w:style w:type="paragraph" w:customStyle="1" w:styleId="DBE7ED0FB93D4D9585191C3752B488E3">
-    <w:name w:val="DBE7ED0FB93D4D9585191C3752B488E3"/>
-    <w:rsid w:val="00EF0613"/>
-  </w:style>
-  <w:style w:type="paragraph" w:customStyle="1" w:styleId="DF8A41F79140462AA8C65E9E91E76219">
-    <w:name w:val="DF8A41F79140462AA8C65E9E91E76219"/>
-    <w:rsid w:val="00EF0613"/>
-  </w:style>
-  <w:style w:type="paragraph" w:customStyle="1" w:styleId="A6579DE3244745129CD0E8E0F35F46D2">
-    <w:name w:val="A6579DE3244745129CD0E8E0F35F46D2"/>
-    <w:rsid w:val="00EF0613"/>
+    <w:rsid w:val="009A7F49"/>
+    <w:rPr>
+      <w:vertAlign w:val="superscript"/>
+    </w:rPr>
+  </w:style>
+  <w:style w:type="paragraph" w:styleId="Encabezado">
+    <w:name w:val="header"/>
+    <w:basedOn w:val="Normal"/>
+    <w:link w:val="EncabezadoCar"/>
+    <w:uiPriority w:val="99"/>
+    <w:unhideWhenUsed/>
+    <w:rsid w:val="009A7F49"/>
+    <w:pPr>
+      <w:tabs>
+        <w:tab w:val="center" w:pos="4680"/>
+        <w:tab w:val="right" w:pos="9360"/>
+      </w:tabs>
+      <w:spacing w:after="0" w:line="240" w:lineRule="auto"/>
+    </w:pPr>
+  </w:style>
+  <w:style w:type="character" w:customStyle="1" w:styleId="EncabezadoCar">
+    <w:name w:val="Encabezado Car"/>
+    <w:basedOn w:val="Fuentedeprrafopredeter"/>
+    <w:link w:val="Encabezado"/>
+    <w:uiPriority w:val="99"/>
+    <w:rsid w:val="009A7F49"/>
+  </w:style>
+  <w:style w:type="paragraph" w:styleId="Piedepgina">
+    <w:name w:val="footer"/>
+    <w:basedOn w:val="Normal"/>
+    <w:link w:val="PiedepginaCar"/>
+    <w:uiPriority w:val="99"/>
+    <w:unhideWhenUsed/>
+    <w:rsid w:val="009A7F49"/>
+    <w:pPr>
+      <w:tabs>
+        <w:tab w:val="center" w:pos="4680"/>
+        <w:tab w:val="right" w:pos="9360"/>
+      </w:tabs>
+      <w:spacing w:after="0" w:line="240" w:lineRule="auto"/>
+    </w:pPr>
+  </w:style>
+  <w:style w:type="character" w:customStyle="1" w:styleId="PiedepginaCar">
+    <w:name w:val="Pie de página Car"/>
+    <w:basedOn w:val="Fuentedeprrafopredeter"/>
+    <w:link w:val="Piedepgina"/>
+    <w:uiPriority w:val="99"/>
+    <w:rsid w:val="009A7F49"/>
+  </w:style>
+  <w:style w:type="character" w:styleId="Hipervnculovisitado">
+    <w:name w:val="FollowedHyperlink"/>
+    <w:basedOn w:val="Fuentedeprrafopredeter"/>
+    <w:uiPriority w:val="99"/>
+    <w:semiHidden/>
+    <w:unhideWhenUsed/>
+    <w:rsid w:val="009A7F49"/>
+    <w:rPr>
+      <w:color w:val="B26B02" w:themeColor="followedHyperlink"/>
+      <w:u w:val="single"/>
+    </w:rPr>
+  </w:style>
+  <w:style w:type="paragraph" w:styleId="Prrafodelista">
+    <w:name w:val="List Paragraph"/>
+    <w:basedOn w:val="Normal"/>
+    <w:uiPriority w:val="34"/>
+    <w:qFormat/>
+    <w:rsid w:val="005E0B41"/>
+    <w:pPr>
+      <w:ind w:left="720"/>
+      <w:contextualSpacing/>
+    </w:pPr>
   </w:style>
 </w:styles>
-</file>
-
-<file path=word/glossary/webSettings.xml><?xml version="1.0" encoding="utf-8"?>
-<w:webSettings xmlns:mc="http://schemas.openxmlformats.org/markup-compatibility/2006" xmlns:r="http://schemas.openxmlformats.org/officeDocument/2006/relationships" xmlns:w="http://schemas.openxmlformats.org/wordprocessingml/2006/main" xmlns:w14="http://schemas.microsoft.com/office/word/2010/wordml" xmlns:w15="http://schemas.microsoft.com/office/word/2012/wordml" xmlns:w16se="http://schemas.microsoft.com/office/word/2015/wordml/symex" mc:Ignorable="w14 w15 w16se">
-  <w:optimizeForBrowser/>
-  <w:allowPNG/>
-</w:webSettings>
 </file>
 
 <file path=word/theme/theme1.xml><?xml version="1.0" encoding="utf-8"?>
 <a:theme xmlns:a="http://schemas.openxmlformats.org/drawingml/2006/main" name="Tema de Office">
   <a:themeElements>
-    <a:clrScheme name="Aspecto">
+    <a:clrScheme name="Personalizado 2">
       <a:dk1>
         <a:sysClr val="windowText" lastClr="000000"/>
       </a:dk1>
@@ -3294,7 +5246,7 @@
         <a:srgbClr val="C19859"/>
       </a:accent6>
       <a:hlink>
-        <a:srgbClr val="6B9F25"/>
+        <a:srgbClr val="14425D"/>
       </a:hlink>
       <a:folHlink>
         <a:srgbClr val="B26B02"/>
@@ -3525,7 +5477,7 @@
 </file>
 
 <file path=customXml/itemProps1.xml><?xml version="1.0" encoding="utf-8"?>
-<ds:datastoreItem xmlns:ds="http://schemas.openxmlformats.org/officeDocument/2006/customXml" ds:itemID="{5D1C6853-40E2-4666-B705-E6FA0F3F3D01}">
+<ds:datastoreItem xmlns:ds="http://schemas.openxmlformats.org/officeDocument/2006/customXml" ds:itemID="{309DD13D-FD4A-4CF3-B568-A3ACE2CE9DBB}">
   <ds:schemaRefs>
     <ds:schemaRef ds:uri="http://schemas.openxmlformats.org/officeDocument/2006/bibliography"/>
   </ds:schemaRefs>

</xml_diff>